<commit_message>
Validações dos modelos Lógico e Físico
</commit_message>
<xml_diff>
--- a/TP1/TP1-Validação Modelo LÓGICO.docx
+++ b/TP1/TP1-Validação Modelo LÓGICO.docx
@@ -817,16 +817,7 @@
         <w:t>, um Preço e uma Classe</w:t>
       </w:r>
       <w:r>
-        <w:t>. Já que Bilhete</w:t>
-      </w:r>
-      <w:r>
-        <w:t xml:space="preserve"> e </w:t>
-      </w:r>
-      <w:r>
-        <w:t>Viagem</w:t>
-      </w:r>
-      <w:r>
-        <w:t xml:space="preserve"> estão relacionados, Preço na tabela </w:t>
+        <w:t xml:space="preserve">. Já que Bilhete e Viagem estão relacionados, Preço na tabela </w:t>
       </w:r>
       <w:r>
         <w:t>Bilhete</w:t>
@@ -1093,69 +1084,161 @@
     </w:p>
     <w:p>
       <w:pPr>
+        <w:jc w:val="both"/>
+        <w:rPr>
+          <w:b/>
+        </w:rPr>
+      </w:pPr>
+    </w:p>
+    <w:p>
+      <w:pPr>
+        <w:jc w:val="both"/>
+        <w:rPr>
+          <w:b/>
+        </w:rPr>
+      </w:pPr>
+    </w:p>
+    <w:p>
+      <w:pPr>
+        <w:rPr>
+          <w:b/>
+        </w:rPr>
+      </w:pPr>
+      <w:r>
+        <w:rPr>
+          <w:b/>
+        </w:rPr>
+        <w:lastRenderedPageBreak/>
+        <w:t>5. Rever modelo lógico com o utilizador</w:t>
+      </w:r>
+    </w:p>
+    <w:p>
+      <w:pPr>
+        <w:jc w:val="both"/>
+      </w:pPr>
+      <w:r>
+        <w:rPr>
+          <w:b/>
+        </w:rPr>
+        <w:tab/>
+      </w:r>
+      <w:r>
+        <w:t xml:space="preserve">O objetivo principal deste modelo é </w:t>
+      </w:r>
+      <w:r>
+        <w:t>permitir efet</w:t>
+      </w:r>
+      <w:r>
+        <w:t xml:space="preserve">uar reserva de bilhetes. </w:t>
+      </w:r>
+      <w:r>
+        <w:t>Como se pode v</w:t>
+      </w:r>
+      <w:r>
+        <w:t>erificar no passo 3,</w:t>
+      </w:r>
+      <w:r>
+        <w:t xml:space="preserve"> é possível</w:t>
+      </w:r>
+      <w:r>
+        <w:t xml:space="preserve"> fazer isso utiliza</w:t>
+      </w:r>
+      <w:r>
+        <w:t xml:space="preserve">ndo todos </w:t>
+      </w:r>
+      <w:r>
+        <w:t>as entidades presentes n</w:t>
+      </w:r>
+      <w:r>
+        <w:t>este modelo.</w:t>
+      </w:r>
+      <w:r>
+        <w:t xml:space="preserve"> </w:t>
+      </w:r>
+      <w:r>
+        <w:t>Ou seja, o nosso modelo cumpre com aquilo que lhe</w:t>
+      </w:r>
+      <w:r>
+        <w:t xml:space="preserve"> é pedido. Podemos assim dizer que o nosso modelo é uma representação correta do que é pedido.</w:t>
+      </w:r>
+    </w:p>
+    <w:p>
+      <w:pPr>
+        <w:jc w:val="both"/>
+        <w:rPr>
+          <w:b/>
+        </w:rPr>
+      </w:pPr>
+    </w:p>
+    <w:p>
+      <w:pPr>
+        <w:rPr>
+          <w:b/>
+        </w:rPr>
+      </w:pPr>
+    </w:p>
+    <w:p>
+      <w:pPr>
+        <w:rPr>
+          <w:b/>
+        </w:rPr>
+      </w:pPr>
+    </w:p>
+    <w:p>
+      <w:pPr>
+        <w:rPr>
+          <w:b/>
+        </w:rPr>
+      </w:pPr>
+      <w:r>
+        <w:rPr>
+          <w:b/>
+        </w:rPr>
+        <w:t xml:space="preserve">6. </w:t>
+      </w:r>
+      <w:r>
+        <w:rPr>
+          <w:b/>
+        </w:rPr>
+        <w:t xml:space="preserve">Juntar </w:t>
+      </w:r>
+      <w:r>
+        <w:rPr>
+          <w:b/>
+        </w:rPr>
+        <w:t>modelos lógicos num modelo global</w:t>
+      </w:r>
+      <w:r>
+        <w:rPr>
+          <w:b/>
+        </w:rPr>
+        <w:t xml:space="preserve"> </w:t>
+      </w:r>
+      <w:r>
+        <w:rPr>
+          <w:b/>
+        </w:rPr>
+        <w:t>(opcional)</w:t>
+      </w:r>
+    </w:p>
+    <w:p>
+      <w:r>
+        <w:tab/>
+        <w:t>Como só temos um perfil de utilizador, não é necessário</w:t>
+      </w:r>
+      <w:r>
+        <w:t xml:space="preserve"> efetuar este passo.</w:t>
+      </w:r>
+    </w:p>
+    <w:p/>
+    <w:p>
+      <w:pPr>
         <w:rPr>
           <w:b/>
         </w:rPr>
       </w:pPr>
       <w:bookmarkStart w:id="0" w:name="_GoBack"/>
       <w:bookmarkEnd w:id="0"/>
-      <w:r>
-        <w:rPr>
-          <w:b/>
-        </w:rPr>
-        <w:t>5. Rever modelo lógico com o utilizador</w:t>
-      </w:r>
-    </w:p>
-    <w:p>
-      <w:pPr>
-        <w:rPr>
-          <w:b/>
-        </w:rPr>
-      </w:pPr>
-      <w:r>
-        <w:rPr>
-          <w:b/>
-        </w:rPr>
-        <w:t xml:space="preserve">6. </w:t>
-      </w:r>
-      <w:r>
-        <w:rPr>
-          <w:b/>
-        </w:rPr>
-        <w:t xml:space="preserve">Juntar </w:t>
-      </w:r>
-      <w:r>
-        <w:rPr>
-          <w:b/>
-        </w:rPr>
-        <w:t>modelos lógicos num modelo global</w:t>
-      </w:r>
-      <w:r>
-        <w:rPr>
-          <w:b/>
-        </w:rPr>
-        <w:t xml:space="preserve"> </w:t>
-      </w:r>
-      <w:r>
-        <w:rPr>
-          <w:b/>
-        </w:rPr>
-        <w:t>(opcional)</w:t>
-      </w:r>
-    </w:p>
-    <w:p>
-      <w:r>
-        <w:lastRenderedPageBreak/>
-        <w:tab/>
-        <w:t>Como só temos um perfil de utilizador, não é necessário</w:t>
-      </w:r>
-    </w:p>
-    <w:p>
-      <w:pPr>
-        <w:rPr>
-          <w:b/>
-        </w:rPr>
-      </w:pPr>
       <w:r>
         <w:rPr>
           <w:b/>

</xml_diff>

<commit_message>
Acrescentadas coisas nestas validações
</commit_message>
<xml_diff>
--- a/TP1/TP1-Validação Modelo LÓGICO.docx
+++ b/TP1/TP1-Validação Modelo LÓGICO.docx
@@ -924,21 +924,21 @@
         </w:rPr>
         <w:t xml:space="preserve"> as colunas </w:t>
       </w:r>
+      <w:r>
+        <w:rPr>
+          <w:u w:val="single"/>
+        </w:rPr>
+        <w:t xml:space="preserve">de todas as tabelas têm que ter um valor associado, ou seja, têm a opção </w:t>
+      </w:r>
+      <w:r>
+        <w:rPr>
+          <w:i/>
+          <w:u w:val="single"/>
+        </w:rPr>
+        <w:t>NOT NULL</w:t>
+      </w:r>
       <w:bookmarkStart w:id="0" w:name="_GoBack"/>
       <w:bookmarkEnd w:id="0"/>
-      <w:r>
-        <w:rPr>
-          <w:u w:val="single"/>
-        </w:rPr>
-        <w:t xml:space="preserve">de todas as tabelas têm que ter um valor associado, ou seja, têm a opção </w:t>
-      </w:r>
-      <w:r>
-        <w:rPr>
-          <w:i/>
-          <w:u w:val="single"/>
-        </w:rPr>
-        <w:t>not null</w:t>
-      </w:r>
       <w:r>
         <w:rPr>
           <w:u w:val="single"/>

</xml_diff>

<commit_message>
Adicionado o ponto 7 à validação do ML
(não sei o que poderíamos acrescentar mais a este ponto)
</commit_message>
<xml_diff>
--- a/TP1/TP1-Validação Modelo LÓGICO.docx
+++ b/TP1/TP1-Validação Modelo LÓGICO.docx
@@ -75,7 +75,15 @@
         <w:t xml:space="preserve"> fortes, relações um-para-muitos (1:N)</w:t>
       </w:r>
       <w:r>
-        <w:t xml:space="preserve"> e atributos multi-valor.</w:t>
+        <w:t xml:space="preserve"> e atributos </w:t>
+      </w:r>
+      <w:proofErr w:type="spellStart"/>
+      <w:r>
+        <w:t>multi-valor</w:t>
+      </w:r>
+      <w:proofErr w:type="spellEnd"/>
+      <w:r>
+        <w:t>.</w:t>
       </w:r>
     </w:p>
     <w:p>
@@ -198,14 +206,24 @@
               <w:t xml:space="preserve"> Preço</w:t>
             </w:r>
             <w:r>
-              <w:t xml:space="preserve"> (Bilhete.Preço * </w:t>
+              <w:t xml:space="preserve"> (</w:t>
+            </w:r>
+            <w:proofErr w:type="spellStart"/>
+            <w:r>
+              <w:t>Bilhete.Preço</w:t>
+            </w:r>
+            <w:proofErr w:type="spellEnd"/>
+            <w:r>
+              <w:t xml:space="preserve"> * </w:t>
             </w:r>
             <w:r>
               <w:t xml:space="preserve">(1 - </w:t>
             </w:r>
+            <w:proofErr w:type="spellStart"/>
             <w:r>
               <w:t>Bilhete.Desconto</w:t>
             </w:r>
+            <w:proofErr w:type="spellEnd"/>
             <w:r>
               <w:t>)</w:t>
             </w:r>
@@ -306,7 +324,23 @@
               <w:t xml:space="preserve">Viagem </w:t>
             </w:r>
             <w:r>
-              <w:t>(ID, DataPartida, Duração, PreçoBase, Comboio, Origem, Destino)</w:t>
+              <w:t xml:space="preserve">(ID, </w:t>
+            </w:r>
+            <w:proofErr w:type="spellStart"/>
+            <w:r>
+              <w:t>DataPartida</w:t>
+            </w:r>
+            <w:proofErr w:type="spellEnd"/>
+            <w:r>
+              <w:t xml:space="preserve">, Duração, </w:t>
+            </w:r>
+            <w:proofErr w:type="spellStart"/>
+            <w:r>
+              <w:t>PreçoBase</w:t>
+            </w:r>
+            <w:proofErr w:type="spellEnd"/>
+            <w:r>
+              <w:t>, Comboio, Origem, Destino)</w:t>
             </w:r>
           </w:p>
           <w:p>
@@ -471,7 +505,15 @@
               <w:t xml:space="preserve">Lugar </w:t>
             </w:r>
             <w:r>
-              <w:t>(Nr, Comboio)</w:t>
+              <w:t>(</w:t>
+            </w:r>
+            <w:proofErr w:type="spellStart"/>
+            <w:r>
+              <w:t>Nr</w:t>
+            </w:r>
+            <w:proofErr w:type="spellEnd"/>
+            <w:r>
+              <w:t>, Comboio)</w:t>
             </w:r>
           </w:p>
           <w:p>
@@ -481,9 +523,11 @@
               </w:rPr>
               <w:t xml:space="preserve">Chave Primária </w:t>
             </w:r>
+            <w:proofErr w:type="spellStart"/>
             <w:r>
               <w:t>Nr</w:t>
             </w:r>
+            <w:proofErr w:type="spellEnd"/>
           </w:p>
           <w:p>
             <w:r>
@@ -782,7 +826,15 @@
         <w:t xml:space="preserve"> s</w:t>
       </w:r>
       <w:r>
-        <w:t>erá igual ao valor de PreçoBase da tabela Viagem, onde se aplica um desconto a partir de Classe.</w:t>
+        <w:t xml:space="preserve">erá igual ao valor de </w:t>
+      </w:r>
+      <w:proofErr w:type="spellStart"/>
+      <w:r>
+        <w:t>PreçoBase</w:t>
+      </w:r>
+      <w:proofErr w:type="spellEnd"/>
+      <w:r>
+        <w:t xml:space="preserve"> da tabela Viagem, onde se aplica um desconto a partir de Classe.</w:t>
       </w:r>
       <w:r>
         <w:t xml:space="preserve"> A tabela Viagem</w:t>
@@ -791,13 +843,21 @@
         <w:t xml:space="preserve"> também</w:t>
       </w:r>
       <w:r>
-        <w:t xml:space="preserve"> tem uma Data</w:t>
+        <w:t xml:space="preserve"> tem uma </w:t>
+      </w:r>
+      <w:proofErr w:type="spellStart"/>
+      <w:r>
+        <w:t>Data</w:t>
       </w:r>
       <w:r>
         <w:t>Hora</w:t>
       </w:r>
       <w:r>
-        <w:t xml:space="preserve">Partida </w:t>
+        <w:t>Partida</w:t>
+      </w:r>
+      <w:proofErr w:type="spellEnd"/>
+      <w:r>
+        <w:t xml:space="preserve"> </w:t>
       </w:r>
       <w:r>
         <w:t>que indica o dia e a hora em que se realiza a viagem,</w:t>
@@ -809,7 +869,15 @@
         <w:t>a duração</w:t>
       </w:r>
       <w:r>
-        <w:t xml:space="preserve"> (Duração) e o preço completo, sem descontos, da viagem (PreçoBase). </w:t>
+        <w:t xml:space="preserve"> (Duração) e o preço completo, sem descontos, da viagem (</w:t>
+      </w:r>
+      <w:proofErr w:type="spellStart"/>
+      <w:r>
+        <w:t>PreçoBase</w:t>
+      </w:r>
+      <w:proofErr w:type="spellEnd"/>
+      <w:r>
+        <w:t xml:space="preserve">). </w:t>
       </w:r>
       <w:r>
         <w:t xml:space="preserve">Comboio, Origem e Destino são chaves estrangeiras </w:t>
@@ -937,226 +1005,261 @@
         </w:rPr>
         <w:t>NOT NULL</w:t>
       </w:r>
+      <w:r>
+        <w:rPr>
+          <w:u w:val="single"/>
+        </w:rPr>
+        <w:t xml:space="preserve"> ativada.</w:t>
+      </w:r>
+      <w:r>
+        <w:rPr>
+          <w:u w:val="single"/>
+        </w:rPr>
+        <w:t xml:space="preserve"> </w:t>
+      </w:r>
+      <w:r>
+        <w:rPr>
+          <w:u w:val="single"/>
+        </w:rPr>
+        <w:t>É necessário</w:t>
+      </w:r>
+      <w:r>
+        <w:rPr>
+          <w:u w:val="single"/>
+        </w:rPr>
+        <w:t xml:space="preserve"> garantir que os campos referentes aos preços (Preço na Reserva, Preço no Bilhete e </w:t>
+      </w:r>
+      <w:proofErr w:type="spellStart"/>
+      <w:r>
+        <w:rPr>
+          <w:u w:val="single"/>
+        </w:rPr>
+        <w:t>PreçoBase</w:t>
+      </w:r>
+      <w:proofErr w:type="spellEnd"/>
+      <w:r>
+        <w:rPr>
+          <w:u w:val="single"/>
+        </w:rPr>
+        <w:t xml:space="preserve"> na Viagem) são superiores a zero.</w:t>
+      </w:r>
+      <w:r>
+        <w:rPr>
+          <w:u w:val="single"/>
+        </w:rPr>
+        <w:t xml:space="preserve"> A capacidade de um comboio também tem que ser superior a zero. Este valor é determinado pelo número de entradas na tabela Lugar associadas a uma entrada de Comboio.</w:t>
+      </w:r>
+      <w:r>
+        <w:rPr>
+          <w:u w:val="single"/>
+        </w:rPr>
+        <w:t xml:space="preserve"> </w:t>
+      </w:r>
+      <w:r>
+        <w:rPr>
+          <w:u w:val="single"/>
+        </w:rPr>
+        <w:t>Na Viagem, para uma mesma linha, os valores de Origem e Destino têm</w:t>
+      </w:r>
+      <w:r>
+        <w:rPr>
+          <w:u w:val="single"/>
+        </w:rPr>
+        <w:t xml:space="preserve"> que ser diferentes um do outro e o valor de Duração tem que ser superior a zero.</w:t>
+      </w:r>
+    </w:p>
+    <w:p>
+      <w:pPr>
+        <w:jc w:val="both"/>
+        <w:rPr>
+          <w:b/>
+        </w:rPr>
+      </w:pPr>
+    </w:p>
+    <w:p>
+      <w:pPr>
+        <w:jc w:val="both"/>
+        <w:rPr>
+          <w:b/>
+        </w:rPr>
+      </w:pPr>
+    </w:p>
+    <w:p>
+      <w:pPr>
+        <w:jc w:val="both"/>
+        <w:rPr>
+          <w:b/>
+        </w:rPr>
+      </w:pPr>
+    </w:p>
+    <w:p>
+      <w:pPr>
+        <w:rPr>
+          <w:b/>
+        </w:rPr>
+      </w:pPr>
+      <w:r>
+        <w:rPr>
+          <w:b/>
+        </w:rPr>
+        <w:lastRenderedPageBreak/>
+        <w:t>5. Rever modelo lógico com o utilizador</w:t>
+      </w:r>
+    </w:p>
+    <w:p>
+      <w:pPr>
+        <w:jc w:val="both"/>
+      </w:pPr>
+      <w:r>
+        <w:rPr>
+          <w:b/>
+        </w:rPr>
+        <w:tab/>
+      </w:r>
+      <w:r>
+        <w:t xml:space="preserve">O objetivo principal deste modelo é </w:t>
+      </w:r>
+      <w:r>
+        <w:t>permitir efet</w:t>
+      </w:r>
+      <w:r>
+        <w:t xml:space="preserve">uar reserva de bilhetes. </w:t>
+      </w:r>
+      <w:r>
+        <w:t>Como se pode v</w:t>
+      </w:r>
+      <w:r>
+        <w:t>erificar no passo 3,</w:t>
+      </w:r>
+      <w:r>
+        <w:t xml:space="preserve"> é possível</w:t>
+      </w:r>
+      <w:r>
+        <w:t xml:space="preserve"> fazer isso utiliza</w:t>
+      </w:r>
+      <w:r>
+        <w:t xml:space="preserve">ndo todos </w:t>
+      </w:r>
+      <w:r>
+        <w:t>as entidades presentes n</w:t>
+      </w:r>
+      <w:r>
+        <w:t>este modelo.</w:t>
+      </w:r>
+      <w:r>
+        <w:t xml:space="preserve"> </w:t>
+      </w:r>
+      <w:r>
+        <w:t>Ou seja, o nosso modelo cumpre com aquilo que lhe</w:t>
+      </w:r>
+      <w:r>
+        <w:t xml:space="preserve"> é pedido. Podemos assim dizer que o nosso modelo é uma representação correta do que é pedido.</w:t>
+      </w:r>
+    </w:p>
+    <w:p>
+      <w:pPr>
+        <w:jc w:val="both"/>
+        <w:rPr>
+          <w:b/>
+        </w:rPr>
+      </w:pPr>
+    </w:p>
+    <w:p>
+      <w:pPr>
+        <w:rPr>
+          <w:b/>
+        </w:rPr>
+      </w:pPr>
+    </w:p>
+    <w:p>
+      <w:pPr>
+        <w:rPr>
+          <w:b/>
+        </w:rPr>
+      </w:pPr>
+    </w:p>
+    <w:p>
+      <w:pPr>
+        <w:rPr>
+          <w:b/>
+        </w:rPr>
+      </w:pPr>
+      <w:r>
+        <w:rPr>
+          <w:b/>
+        </w:rPr>
+        <w:t xml:space="preserve">6. </w:t>
+      </w:r>
+      <w:r>
+        <w:rPr>
+          <w:b/>
+        </w:rPr>
+        <w:t xml:space="preserve">Juntar </w:t>
+      </w:r>
+      <w:r>
+        <w:rPr>
+          <w:b/>
+        </w:rPr>
+        <w:t>modelos lógicos num modelo global</w:t>
+      </w:r>
+      <w:r>
+        <w:rPr>
+          <w:b/>
+        </w:rPr>
+        <w:t xml:space="preserve"> </w:t>
+      </w:r>
+      <w:r>
+        <w:rPr>
+          <w:b/>
+        </w:rPr>
+        <w:t>(opcional)</w:t>
+      </w:r>
+    </w:p>
+    <w:p>
+      <w:r>
+        <w:tab/>
+        <w:t>Como só temos um perfil de utilizador, não é necessário</w:t>
+      </w:r>
+      <w:r>
+        <w:t xml:space="preserve"> efetuar este passo.</w:t>
+      </w:r>
+    </w:p>
+    <w:p/>
+    <w:p>
+      <w:pPr>
+        <w:rPr>
+          <w:b/>
+        </w:rPr>
+      </w:pPr>
+      <w:r>
+        <w:rPr>
+          <w:b/>
+        </w:rPr>
+        <w:t>7. Verificar futuro crescimento</w:t>
+      </w:r>
+    </w:p>
+    <w:p>
+      <w:pPr>
+        <w:ind w:firstLine="720"/>
+        <w:jc w:val="both"/>
+        <w:rPr>
+          <w:rFonts w:cstheme="minorHAnsi"/>
+        </w:rPr>
+      </w:pPr>
+      <w:r>
+        <w:rPr>
+          <w:rFonts w:cstheme="minorHAnsi"/>
+        </w:rPr>
+        <w:t xml:space="preserve">O modelo lógico apresentado encontra-se preparado para um crescimento futuro, </w:t>
+      </w:r>
+      <w:r>
+        <w:rPr>
+          <w:rFonts w:cstheme="minorHAnsi"/>
+        </w:rPr>
+        <w:t>visto que não está desenhado apenas pensando nos requisitos atuais, sendo também capaz de abranger possíveis alterações futuras, sejam elas um aumento no número de clientes, a criação de novas estações e de novas viagens ou, por exemplo, uma redefinição dos preços dos bilhetes. Além disso, o sistema encontra-se normalizado e sem redundâncias o que facilitará a manutenção e desenvolvimento futuros.</w:t>
+      </w:r>
       <w:bookmarkStart w:id="0" w:name="_GoBack"/>
       <w:bookmarkEnd w:id="0"/>
-      <w:r>
-        <w:rPr>
-          <w:u w:val="single"/>
-        </w:rPr>
-        <w:t xml:space="preserve"> ativada.</w:t>
-      </w:r>
-      <w:r>
-        <w:rPr>
-          <w:u w:val="single"/>
-        </w:rPr>
-        <w:t xml:space="preserve"> </w:t>
-      </w:r>
-      <w:r>
-        <w:rPr>
-          <w:u w:val="single"/>
-        </w:rPr>
-        <w:t>É necessário</w:t>
-      </w:r>
-      <w:r>
-        <w:rPr>
-          <w:u w:val="single"/>
-        </w:rPr>
-        <w:t xml:space="preserve"> garantir que os campos referentes aos preços (Preço na Reserva, Preço no Bilhete e PreçoBase na Viagem) são superiores a zero.</w:t>
-      </w:r>
-      <w:r>
-        <w:rPr>
-          <w:u w:val="single"/>
-        </w:rPr>
-        <w:t xml:space="preserve"> A capacidade de um comboio também tem que ser superior a zero. Este valor é determinado pelo número de entradas na tabela Lugar associadas a uma entrada de Comboio.</w:t>
-      </w:r>
-      <w:r>
-        <w:rPr>
-          <w:u w:val="single"/>
-        </w:rPr>
-        <w:t xml:space="preserve"> </w:t>
-      </w:r>
-      <w:r>
-        <w:rPr>
-          <w:u w:val="single"/>
-        </w:rPr>
-        <w:t>Na Viagem, para uma mesma linha, os valores de Origem e Destino têm</w:t>
-      </w:r>
-      <w:r>
-        <w:rPr>
-          <w:u w:val="single"/>
-        </w:rPr>
-        <w:t xml:space="preserve"> que ser diferentes um do outro e o valor de Duração tem que ser superior a zero.</w:t>
-      </w:r>
-    </w:p>
-    <w:p>
-      <w:pPr>
-        <w:jc w:val="both"/>
-        <w:rPr>
-          <w:b/>
-        </w:rPr>
-      </w:pPr>
-    </w:p>
-    <w:p>
-      <w:pPr>
-        <w:jc w:val="both"/>
-        <w:rPr>
-          <w:b/>
-        </w:rPr>
-      </w:pPr>
-    </w:p>
-    <w:p>
-      <w:pPr>
-        <w:jc w:val="both"/>
-        <w:rPr>
-          <w:b/>
-        </w:rPr>
-      </w:pPr>
-    </w:p>
-    <w:p>
-      <w:pPr>
-        <w:rPr>
-          <w:b/>
-        </w:rPr>
-      </w:pPr>
-      <w:r>
-        <w:rPr>
-          <w:b/>
-        </w:rPr>
-        <w:lastRenderedPageBreak/>
-        <w:t>5. Rever modelo lógico com o utilizador</w:t>
-      </w:r>
-    </w:p>
-    <w:p>
-      <w:pPr>
-        <w:jc w:val="both"/>
-      </w:pPr>
-      <w:r>
-        <w:rPr>
-          <w:b/>
-        </w:rPr>
-        <w:tab/>
-      </w:r>
-      <w:r>
-        <w:t xml:space="preserve">O objetivo principal deste modelo é </w:t>
-      </w:r>
-      <w:r>
-        <w:t>permitir efet</w:t>
-      </w:r>
-      <w:r>
-        <w:t xml:space="preserve">uar reserva de bilhetes. </w:t>
-      </w:r>
-      <w:r>
-        <w:t>Como se pode v</w:t>
-      </w:r>
-      <w:r>
-        <w:t>erificar no passo 3,</w:t>
-      </w:r>
-      <w:r>
-        <w:t xml:space="preserve"> é possível</w:t>
-      </w:r>
-      <w:r>
-        <w:t xml:space="preserve"> fazer isso utiliza</w:t>
-      </w:r>
-      <w:r>
-        <w:t xml:space="preserve">ndo todos </w:t>
-      </w:r>
-      <w:r>
-        <w:t>as entidades presentes n</w:t>
-      </w:r>
-      <w:r>
-        <w:t>este modelo.</w:t>
-      </w:r>
-      <w:r>
-        <w:t xml:space="preserve"> </w:t>
-      </w:r>
-      <w:r>
-        <w:t>Ou seja, o nosso modelo cumpre com aquilo que lhe</w:t>
-      </w:r>
-      <w:r>
-        <w:t xml:space="preserve"> é pedido. Podemos assim dizer que o nosso modelo é uma representação correta do que é pedido.</w:t>
-      </w:r>
-    </w:p>
-    <w:p>
-      <w:pPr>
-        <w:jc w:val="both"/>
-        <w:rPr>
-          <w:b/>
-        </w:rPr>
-      </w:pPr>
-    </w:p>
-    <w:p>
-      <w:pPr>
-        <w:rPr>
-          <w:b/>
-        </w:rPr>
-      </w:pPr>
-    </w:p>
-    <w:p>
-      <w:pPr>
-        <w:rPr>
-          <w:b/>
-        </w:rPr>
-      </w:pPr>
-    </w:p>
-    <w:p>
-      <w:pPr>
-        <w:rPr>
-          <w:b/>
-        </w:rPr>
-      </w:pPr>
-      <w:r>
-        <w:rPr>
-          <w:b/>
-        </w:rPr>
-        <w:t xml:space="preserve">6. </w:t>
-      </w:r>
-      <w:r>
-        <w:rPr>
-          <w:b/>
-        </w:rPr>
-        <w:t xml:space="preserve">Juntar </w:t>
-      </w:r>
-      <w:r>
-        <w:rPr>
-          <w:b/>
-        </w:rPr>
-        <w:t>modelos lógicos num modelo global</w:t>
-      </w:r>
-      <w:r>
-        <w:rPr>
-          <w:b/>
-        </w:rPr>
-        <w:t xml:space="preserve"> </w:t>
-      </w:r>
-      <w:r>
-        <w:rPr>
-          <w:b/>
-        </w:rPr>
-        <w:t>(opcional)</w:t>
-      </w:r>
-    </w:p>
-    <w:p>
-      <w:r>
-        <w:tab/>
-        <w:t>Como só temos um perfil de utilizador, não é necessário</w:t>
-      </w:r>
-      <w:r>
-        <w:t xml:space="preserve"> efetuar este passo.</w:t>
-      </w:r>
-    </w:p>
-    <w:p/>
-    <w:p>
-      <w:pPr>
-        <w:rPr>
-          <w:b/>
-        </w:rPr>
-      </w:pPr>
-      <w:r>
-        <w:rPr>
-          <w:b/>
-        </w:rPr>
-        <w:t>7. Verificar futuro crescimento</w:t>
-      </w:r>
     </w:p>
     <w:p/>
     <w:p/>

</xml_diff>

<commit_message>
Coisas no modelo Lógico
</commit_message>
<xml_diff>
--- a/TP1/TP1-Validação Modelo LÓGICO.docx
+++ b/TP1/TP1-Validação Modelo LÓGICO.docx
@@ -75,7 +75,15 @@
         <w:t xml:space="preserve"> fortes, relações um-para-muitos (1:N)</w:t>
       </w:r>
       <w:r>
-        <w:t xml:space="preserve"> e atributos multi-valor.</w:t>
+        <w:t xml:space="preserve"> e atributos </w:t>
+      </w:r>
+      <w:proofErr w:type="spellStart"/>
+      <w:r>
+        <w:t>multi-valor</w:t>
+      </w:r>
+      <w:proofErr w:type="spellEnd"/>
+      <w:r>
+        <w:t>.</w:t>
       </w:r>
     </w:p>
     <w:p>
@@ -198,14 +206,24 @@
               <w:t xml:space="preserve"> Preço</w:t>
             </w:r>
             <w:r>
-              <w:t xml:space="preserve"> (Bilhete.Preço * </w:t>
+              <w:t xml:space="preserve"> (</w:t>
+            </w:r>
+            <w:proofErr w:type="spellStart"/>
+            <w:r>
+              <w:t>Bilhete.Preço</w:t>
+            </w:r>
+            <w:proofErr w:type="spellEnd"/>
+            <w:r>
+              <w:t xml:space="preserve"> * </w:t>
             </w:r>
             <w:r>
               <w:t xml:space="preserve">(1 - </w:t>
             </w:r>
+            <w:proofErr w:type="spellStart"/>
             <w:r>
               <w:t>Bilhete.Desconto</w:t>
             </w:r>
+            <w:proofErr w:type="spellEnd"/>
             <w:r>
               <w:t>)</w:t>
             </w:r>
@@ -236,8 +254,6 @@
             <w:r>
               <w:t xml:space="preserve"> </w:t>
             </w:r>
-            <w:bookmarkStart w:id="0" w:name="_GoBack"/>
-            <w:bookmarkEnd w:id="0"/>
             <w:r>
               <w:t>Lugar, Viagem, Classe, Preço, Reserva)</w:t>
             </w:r>
@@ -317,7 +333,23 @@
               <w:t xml:space="preserve">Viagem </w:t>
             </w:r>
             <w:r>
-              <w:t>(ID, DataPartida, Duração, PreçoBase, Comboio, Origem, Destino)</w:t>
+              <w:t xml:space="preserve">(ID, </w:t>
+            </w:r>
+            <w:proofErr w:type="spellStart"/>
+            <w:r>
+              <w:t>DataPartida</w:t>
+            </w:r>
+            <w:proofErr w:type="spellEnd"/>
+            <w:r>
+              <w:t xml:space="preserve">, Duração, </w:t>
+            </w:r>
+            <w:proofErr w:type="spellStart"/>
+            <w:r>
+              <w:t>PreçoBase</w:t>
+            </w:r>
+            <w:proofErr w:type="spellEnd"/>
+            <w:r>
+              <w:t>, Comboio, Origem, Destino)</w:t>
             </w:r>
           </w:p>
           <w:p>
@@ -424,7 +456,16 @@
               <w:t xml:space="preserve">Comboio </w:t>
             </w:r>
             <w:r>
-              <w:t>(ID, Lugar)</w:t>
+              <w:t xml:space="preserve">(ID, </w:t>
+            </w:r>
+            <w:r>
+              <w:t>Capacidade</w:t>
+            </w:r>
+            <w:r>
+              <w:t xml:space="preserve">, </w:t>
+            </w:r>
+            <w:r>
+              <w:t>Lugar)</w:t>
             </w:r>
           </w:p>
           <w:p>
@@ -482,7 +523,15 @@
               <w:t xml:space="preserve">Lugar </w:t>
             </w:r>
             <w:r>
-              <w:t>(Nr, Comboio)</w:t>
+              <w:t>(</w:t>
+            </w:r>
+            <w:proofErr w:type="spellStart"/>
+            <w:r>
+              <w:t>Nr</w:t>
+            </w:r>
+            <w:proofErr w:type="spellEnd"/>
+            <w:r>
+              <w:t>, Comboio)</w:t>
             </w:r>
           </w:p>
           <w:p>
@@ -492,9 +541,11 @@
               </w:rPr>
               <w:t xml:space="preserve">Chave Primária </w:t>
             </w:r>
+            <w:proofErr w:type="spellStart"/>
             <w:r>
               <w:t>Nr</w:t>
             </w:r>
+            <w:proofErr w:type="spellEnd"/>
           </w:p>
           <w:p>
             <w:r>
@@ -805,7 +856,15 @@
         <w:t xml:space="preserve"> s</w:t>
       </w:r>
       <w:r>
-        <w:t>erá igual ao valor de PreçoBase da tabela Viagem, onde se aplica um desconto a partir de Classe.</w:t>
+        <w:t xml:space="preserve">erá igual ao valor de </w:t>
+      </w:r>
+      <w:proofErr w:type="spellStart"/>
+      <w:r>
+        <w:t>PreçoBase</w:t>
+      </w:r>
+      <w:proofErr w:type="spellEnd"/>
+      <w:r>
+        <w:t xml:space="preserve"> da tabela Viagem, onde se aplica um desconto a partir de Classe.</w:t>
       </w:r>
       <w:r>
         <w:t xml:space="preserve"> A tabela Viagem</w:t>
@@ -814,13 +873,21 @@
         <w:t xml:space="preserve"> também</w:t>
       </w:r>
       <w:r>
-        <w:t xml:space="preserve"> tem uma Data</w:t>
+        <w:t xml:space="preserve"> tem uma </w:t>
+      </w:r>
+      <w:proofErr w:type="spellStart"/>
+      <w:r>
+        <w:t>Data</w:t>
       </w:r>
       <w:r>
         <w:t>Hora</w:t>
       </w:r>
       <w:r>
-        <w:t xml:space="preserve">Partida </w:t>
+        <w:t>Partida</w:t>
+      </w:r>
+      <w:proofErr w:type="spellEnd"/>
+      <w:r>
+        <w:t xml:space="preserve"> </w:t>
       </w:r>
       <w:r>
         <w:t>que indica o dia e a hora em que se realiza a viagem,</w:t>
@@ -832,7 +899,15 @@
         <w:t>a duração</w:t>
       </w:r>
       <w:r>
-        <w:t xml:space="preserve"> (Duração) e o preço completo, sem descontos, da viagem (PreçoBase). </w:t>
+        <w:t xml:space="preserve"> (Duração) e o preço completo, sem descontos, da viagem (</w:t>
+      </w:r>
+      <w:proofErr w:type="spellStart"/>
+      <w:r>
+        <w:t>PreçoBase</w:t>
+      </w:r>
+      <w:proofErr w:type="spellEnd"/>
+      <w:r>
+        <w:t xml:space="preserve">). </w:t>
       </w:r>
       <w:r>
         <w:t xml:space="preserve">Comboio, Origem e Destino são chaves estrangeiras </w:t>
@@ -908,142 +983,817 @@
           <w:b/>
         </w:rPr>
       </w:pPr>
-      <w:r>
-        <w:rPr>
-          <w:b/>
-        </w:rPr>
-        <w:t xml:space="preserve">4. Verificar integridade </w:t>
-      </w:r>
-      <w:r>
-        <w:rPr>
-          <w:b/>
-        </w:rPr>
-        <w:t>das restrições</w:t>
-      </w:r>
-    </w:p>
-    <w:p>
-      <w:pPr>
-        <w:jc w:val="both"/>
-        <w:rPr>
-          <w:u w:val="single"/>
-        </w:rPr>
-      </w:pPr>
-      <w:r>
-        <w:rPr>
-          <w:b/>
-          <w:u w:val="single"/>
-        </w:rPr>
-        <w:tab/>
-      </w:r>
-      <w:r>
-        <w:rPr>
-          <w:u w:val="single"/>
-        </w:rPr>
-        <w:t>Todas</w:t>
-      </w:r>
-      <w:r>
-        <w:rPr>
-          <w:u w:val="single"/>
-        </w:rPr>
-        <w:t xml:space="preserve"> as colunas </w:t>
-      </w:r>
-      <w:r>
-        <w:rPr>
-          <w:u w:val="single"/>
-        </w:rPr>
-        <w:t xml:space="preserve">de todas as tabelas têm que ter um valor associado, ou seja, têm a opção </w:t>
+    </w:p>
+    <w:p>
+      <w:pPr>
+        <w:rPr>
+          <w:b/>
+        </w:rPr>
+      </w:pPr>
+    </w:p>
+    <w:p>
+      <w:pPr>
+        <w:rPr>
+          <w:b/>
+        </w:rPr>
+      </w:pPr>
+    </w:p>
+    <w:p>
+      <w:pPr>
+        <w:rPr>
+          <w:b/>
+        </w:rPr>
+      </w:pPr>
+    </w:p>
+    <w:p>
+      <w:pPr>
+        <w:rPr>
+          <w:b/>
+        </w:rPr>
+      </w:pPr>
+    </w:p>
+    <w:p>
+      <w:pPr>
+        <w:rPr>
+          <w:b/>
+        </w:rPr>
+      </w:pPr>
+    </w:p>
+    <w:p>
+      <w:pPr>
+        <w:rPr>
+          <w:b/>
+        </w:rPr>
+      </w:pPr>
+    </w:p>
+    <w:p>
+      <w:pPr>
+        <w:rPr>
+          <w:b/>
+        </w:rPr>
+      </w:pPr>
+    </w:p>
+    <w:p>
+      <w:pPr>
+        <w:rPr>
+          <w:b/>
+        </w:rPr>
+      </w:pPr>
+    </w:p>
+    <w:p>
+      <w:pPr>
+        <w:rPr>
+          <w:b/>
+        </w:rPr>
+      </w:pPr>
+      <w:r>
+        <w:rPr>
+          <w:b/>
+        </w:rPr>
+        <w:lastRenderedPageBreak/>
+        <w:t xml:space="preserve">4. Verificar </w:t>
+      </w:r>
+      <w:r>
+        <w:rPr>
+          <w:b/>
+        </w:rPr>
+        <w:t>restrições</w:t>
+      </w:r>
+      <w:r>
+        <w:rPr>
+          <w:b/>
+        </w:rPr>
+        <w:t xml:space="preserve"> de integridade</w:t>
+      </w:r>
+    </w:p>
+    <w:p>
+      <w:pPr>
+        <w:rPr>
+          <w:b/>
+        </w:rPr>
+      </w:pPr>
+    </w:p>
+    <w:p>
+      <w:pPr>
+        <w:pStyle w:val="PargrafodaLista"/>
+        <w:numPr>
+          <w:ilvl w:val="0"/>
+          <w:numId w:val="2"/>
+        </w:numPr>
+        <w:jc w:val="both"/>
+        <w:rPr>
+          <w:b/>
+        </w:rPr>
+      </w:pPr>
+      <w:r>
+        <w:rPr>
+          <w:b/>
+        </w:rPr>
+        <w:t xml:space="preserve">Dados </w:t>
+      </w:r>
+      <w:r>
+        <w:rPr>
+          <w:b/>
+        </w:rPr>
+        <w:t>N</w:t>
+      </w:r>
+      <w:r>
+        <w:rPr>
+          <w:b/>
+        </w:rPr>
+        <w:t>ecessários</w:t>
+      </w:r>
+    </w:p>
+    <w:p>
+      <w:pPr>
+        <w:ind w:firstLine="360"/>
+        <w:jc w:val="both"/>
+      </w:pPr>
+      <w:r>
+        <w:t>Como é necessário que todas as</w:t>
+      </w:r>
+      <w:r>
+        <w:t xml:space="preserve"> colunas </w:t>
+      </w:r>
+      <w:r>
+        <w:t xml:space="preserve">de todas as tabelas tenham um valor associado, ativou-se a </w:t>
+      </w:r>
+      <w:r>
+        <w:t xml:space="preserve">opção </w:t>
       </w:r>
       <w:r>
         <w:rPr>
           <w:i/>
-          <w:u w:val="single"/>
         </w:rPr>
         <w:t>NOT NULL</w:t>
       </w:r>
       <w:r>
-        <w:rPr>
-          <w:u w:val="single"/>
-        </w:rPr>
-        <w:t xml:space="preserve"> ativada.</w:t>
-      </w:r>
-      <w:r>
-        <w:rPr>
-          <w:u w:val="single"/>
-        </w:rPr>
+        <w:t xml:space="preserve"> em</w:t>
+      </w:r>
+      <w:r>
         <w:t xml:space="preserve"> </w:t>
       </w:r>
       <w:r>
-        <w:rPr>
-          <w:u w:val="single"/>
-        </w:rPr>
-        <w:t>É necessário</w:t>
-      </w:r>
-      <w:r>
-        <w:rPr>
-          <w:u w:val="single"/>
-        </w:rPr>
-        <w:t xml:space="preserve"> garantir que os campos referentes aos preços (Preço na Reserva, Preço no Bilhete e PreçoBase na Viagem) são superiores a zero.</w:t>
-      </w:r>
-      <w:r>
-        <w:rPr>
-          <w:u w:val="single"/>
-        </w:rPr>
-        <w:t xml:space="preserve"> A capacidade de um comboio também tem que ser superior a zero. Este valor é determinado pelo número de entradas na tabela Lugar associadas a uma entrada de Comboio.</w:t>
-      </w:r>
-      <w:r>
-        <w:rPr>
-          <w:u w:val="single"/>
+        <w:t xml:space="preserve">cada </w:t>
+      </w:r>
+      <w:r>
+        <w:t>uma</w:t>
+      </w:r>
+      <w:r>
+        <w:t>.</w:t>
+      </w:r>
+    </w:p>
+    <w:p>
+      <w:pPr>
+        <w:ind w:firstLine="360"/>
+        <w:jc w:val="both"/>
+        <w:rPr>
+          <w:b/>
+        </w:rPr>
+      </w:pPr>
+    </w:p>
+    <w:p>
+      <w:pPr>
+        <w:pStyle w:val="PargrafodaLista"/>
+        <w:numPr>
+          <w:ilvl w:val="0"/>
+          <w:numId w:val="2"/>
+        </w:numPr>
+        <w:jc w:val="both"/>
+        <w:rPr>
+          <w:b/>
+        </w:rPr>
+      </w:pPr>
+      <w:r>
+        <w:rPr>
+          <w:b/>
+        </w:rPr>
+        <w:t>D</w:t>
+      </w:r>
+      <w:r>
+        <w:rPr>
+          <w:b/>
+        </w:rPr>
+        <w:t>omínio das Restrições dos A</w:t>
+      </w:r>
+      <w:r>
+        <w:rPr>
+          <w:b/>
+        </w:rPr>
+        <w:t>tributos</w:t>
+      </w:r>
+    </w:p>
+    <w:p>
+      <w:pPr>
+        <w:ind w:firstLine="360"/>
+        <w:jc w:val="both"/>
+      </w:pPr>
+      <w:r>
+        <w:t xml:space="preserve">De acordo com o que foi descrito na validação do Modelo Conceptual, </w:t>
+      </w:r>
+      <w:r>
+        <w:t xml:space="preserve">tem-se para cada atributo o tipo de dados apropriado segundo o seu contexto. Por exemplo, para datas foi colocado um </w:t>
+      </w:r>
+      <w:r>
+        <w:rPr>
+          <w:i/>
+        </w:rPr>
+        <w:t>DATETIME</w:t>
+      </w:r>
+      <w:r>
+        <w:t xml:space="preserve"> ou </w:t>
+      </w:r>
+      <w:r>
+        <w:rPr>
+          <w:i/>
+        </w:rPr>
+        <w:t>DATE</w:t>
+      </w:r>
+      <w:r>
+        <w:t>, para inteiro</w:t>
+      </w:r>
+      <w:r>
+        <w:t>s</w:t>
+      </w:r>
+      <w:r>
+        <w:t xml:space="preserve"> um </w:t>
+      </w:r>
+      <w:r>
+        <w:rPr>
+          <w:i/>
+        </w:rPr>
+        <w:t>INT</w:t>
+      </w:r>
+      <w:r>
+        <w:t xml:space="preserve">, para a duração da viagem um </w:t>
+      </w:r>
+      <w:r>
+        <w:rPr>
+          <w:i/>
+        </w:rPr>
+        <w:t>TIME</w:t>
+      </w:r>
+      <w:r>
+        <w:t xml:space="preserve">, </w:t>
+      </w:r>
+      <w:r>
+        <w:t xml:space="preserve">para preços um </w:t>
+      </w:r>
+      <w:r>
+        <w:rPr>
+          <w:i/>
+        </w:rPr>
+        <w:t>DECIMAL</w:t>
+      </w:r>
+      <w:r>
+        <w:t xml:space="preserve"> com duas casas decimais e tamanho máximo </w:t>
+      </w:r>
+      <w:r>
+        <w:t xml:space="preserve">8 algarismos e para as </w:t>
+      </w:r>
+      <w:proofErr w:type="spellStart"/>
+      <w:r>
+        <w:rPr>
+          <w:i/>
+        </w:rPr>
+        <w:t>Strings</w:t>
+      </w:r>
+      <w:proofErr w:type="spellEnd"/>
+      <w:r>
+        <w:rPr>
+          <w:i/>
         </w:rPr>
         <w:t xml:space="preserve"> </w:t>
       </w:r>
       <w:r>
-        <w:rPr>
-          <w:u w:val="single"/>
-        </w:rPr>
-        <w:t>Na Viagem, para uma mesma linha, os valores de Origem e Destino têm</w:t>
-      </w:r>
-      <w:r>
-        <w:rPr>
-          <w:u w:val="single"/>
-        </w:rPr>
-        <w:t xml:space="preserve"> que ser diferentes um do outro e o valor de Duração tem que ser superior a zero.</w:t>
-      </w:r>
-    </w:p>
-    <w:p>
-      <w:pPr>
-        <w:jc w:val="both"/>
-        <w:rPr>
-          <w:b/>
-        </w:rPr>
-      </w:pPr>
-    </w:p>
-    <w:p>
-      <w:pPr>
-        <w:jc w:val="both"/>
-        <w:rPr>
-          <w:b/>
-        </w:rPr>
-      </w:pPr>
-    </w:p>
-    <w:p>
-      <w:pPr>
-        <w:jc w:val="both"/>
-        <w:rPr>
-          <w:b/>
-        </w:rPr>
-      </w:pPr>
-    </w:p>
-    <w:p>
-      <w:pPr>
-        <w:rPr>
-          <w:b/>
-        </w:rPr>
-      </w:pPr>
-      <w:r>
-        <w:rPr>
-          <w:b/>
-        </w:rPr>
+        <w:t xml:space="preserve">utilizou-se um </w:t>
+      </w:r>
+      <w:r>
+        <w:rPr>
+          <w:i/>
+        </w:rPr>
+        <w:t>VARCHAR</w:t>
+      </w:r>
+      <w:r>
+        <w:t xml:space="preserve"> de tamanho variável.</w:t>
+      </w:r>
+    </w:p>
+    <w:p>
+      <w:pPr>
+        <w:ind w:firstLine="360"/>
+        <w:jc w:val="both"/>
+      </w:pPr>
+    </w:p>
+    <w:p>
+      <w:pPr>
+        <w:pStyle w:val="PargrafodaLista"/>
+        <w:numPr>
+          <w:ilvl w:val="0"/>
+          <w:numId w:val="2"/>
+        </w:numPr>
+        <w:jc w:val="both"/>
+        <w:rPr>
+          <w:b/>
+        </w:rPr>
+      </w:pPr>
+      <w:r>
+        <w:rPr>
+          <w:b/>
+        </w:rPr>
+        <w:t>Cardinalidade</w:t>
+      </w:r>
+    </w:p>
+    <w:p>
+      <w:pPr>
+        <w:ind w:firstLine="360"/>
+        <w:jc w:val="both"/>
+      </w:pPr>
+      <w:r>
+        <w:t xml:space="preserve">Tal como foi descrito na validação do Modelo Conceptual, </w:t>
+      </w:r>
+      <w:r>
+        <w:t>traduziram-se de for</w:t>
+      </w:r>
+      <w:r>
+        <w:t>m</w:t>
+      </w:r>
+      <w:r>
+        <w:t xml:space="preserve">a direta </w:t>
+      </w:r>
+      <w:r>
+        <w:t>a cardinalidade d</w:t>
+      </w:r>
+      <w:r>
+        <w:t>as relações entre entidades no Modelo Conceptual para o Modelo Lógico.</w:t>
+      </w:r>
+    </w:p>
+    <w:p>
+      <w:pPr>
+        <w:jc w:val="both"/>
+        <w:rPr>
+          <w:b/>
+        </w:rPr>
+      </w:pPr>
+    </w:p>
+    <w:p>
+      <w:pPr>
+        <w:pStyle w:val="PargrafodaLista"/>
+        <w:numPr>
+          <w:ilvl w:val="0"/>
+          <w:numId w:val="2"/>
+        </w:numPr>
+        <w:jc w:val="both"/>
+        <w:rPr>
+          <w:b/>
+        </w:rPr>
+      </w:pPr>
+      <w:r>
+        <w:rPr>
+          <w:b/>
+        </w:rPr>
+        <w:t>I</w:t>
+      </w:r>
+      <w:r>
+        <w:rPr>
+          <w:b/>
+        </w:rPr>
+        <w:t>ntegridade das E</w:t>
+      </w:r>
+      <w:r>
+        <w:rPr>
+          <w:b/>
+        </w:rPr>
+        <w:t>ntidades</w:t>
+      </w:r>
+    </w:p>
+    <w:p>
+      <w:pPr>
+        <w:pStyle w:val="PargrafodaLista"/>
+        <w:rPr>
+          <w:b/>
+        </w:rPr>
+      </w:pPr>
+    </w:p>
+    <w:p>
+      <w:pPr>
+        <w:ind w:firstLine="360"/>
+      </w:pPr>
+      <w:r>
+        <w:t>At</w:t>
+      </w:r>
+      <w:r>
+        <w:t>endendo ao que foi referido na validação do Modelo Conceptual e no ponto “Dados Necessários”</w:t>
+      </w:r>
+      <w:r>
+        <w:t xml:space="preserve">, todas as colunas têm a opção </w:t>
+      </w:r>
+      <w:r>
+        <w:rPr>
+          <w:i/>
+        </w:rPr>
+        <w:t xml:space="preserve">NOT NULL </w:t>
+      </w:r>
+      <w:r>
+        <w:t>ativada, incluindo as chaves primárias (</w:t>
+      </w:r>
+      <w:proofErr w:type="spellStart"/>
+      <w:r>
+        <w:rPr>
+          <w:i/>
+        </w:rPr>
+        <w:t>Primary</w:t>
+      </w:r>
+      <w:proofErr w:type="spellEnd"/>
+      <w:r>
+        <w:rPr>
+          <w:i/>
+        </w:rPr>
+        <w:t xml:space="preserve"> </w:t>
+      </w:r>
+      <w:proofErr w:type="spellStart"/>
+      <w:r>
+        <w:rPr>
+          <w:i/>
+        </w:rPr>
+        <w:t>Keys</w:t>
+      </w:r>
+      <w:proofErr w:type="spellEnd"/>
+      <w:r>
+        <w:t>).</w:t>
+      </w:r>
+    </w:p>
+    <w:p>
+      <w:pPr>
+        <w:jc w:val="both"/>
+        <w:rPr>
+          <w:b/>
+        </w:rPr>
+      </w:pPr>
+    </w:p>
+    <w:p>
+      <w:pPr>
+        <w:pStyle w:val="PargrafodaLista"/>
+        <w:numPr>
+          <w:ilvl w:val="0"/>
+          <w:numId w:val="2"/>
+        </w:numPr>
+        <w:jc w:val="both"/>
+        <w:rPr>
+          <w:b/>
+        </w:rPr>
+      </w:pPr>
+      <w:r>
+        <w:rPr>
+          <w:b/>
+        </w:rPr>
+        <w:t>Integridade referencial</w:t>
+      </w:r>
+    </w:p>
+    <w:p>
+      <w:pPr>
+        <w:ind w:firstLine="360"/>
+        <w:jc w:val="both"/>
+      </w:pPr>
+      <w:r>
+        <w:t>Todas as tabelas no nosso SBD</w:t>
+      </w:r>
+      <w:r>
+        <w:t xml:space="preserve"> estão relacionadas entre si, s</w:t>
+      </w:r>
+      <w:r>
+        <w:t xml:space="preserve">endo por isso necessário que, </w:t>
+      </w:r>
+      <w:r>
+        <w:t>ao fazer-se uma nova inserção numa tabela</w:t>
+      </w:r>
+      <w:r>
+        <w:t>,</w:t>
+      </w:r>
+      <w:r>
+        <w:t xml:space="preserve"> que os dados referentes a outras tabelas já existam nessas mesmas tabelas. Por exemplo, </w:t>
+      </w:r>
+      <w:r>
+        <w:t xml:space="preserve">quando se adiciona </w:t>
+      </w:r>
+      <w:r>
+        <w:t xml:space="preserve">um bilhete – e </w:t>
+      </w:r>
+      <w:r>
+        <w:t>o</w:t>
+      </w:r>
+      <w:r>
+        <w:t xml:space="preserve"> </w:t>
+      </w:r>
+      <w:r>
+        <w:t>núm</w:t>
+      </w:r>
+      <w:r>
+        <w:t xml:space="preserve">ero da respetiva </w:t>
+      </w:r>
+      <w:r>
+        <w:t>reserva</w:t>
+      </w:r>
+      <w:r>
+        <w:rPr>
+          <w:i/>
+        </w:rPr>
+        <w:t xml:space="preserve"> </w:t>
+      </w:r>
+      <w:r>
+        <w:t>–</w:t>
+      </w:r>
+      <w:r>
+        <w:t>,</w:t>
+      </w:r>
+      <w:r>
+        <w:t xml:space="preserve"> é necessário que também exista na tabela </w:t>
+      </w:r>
+      <w:r>
+        <w:rPr>
+          <w:i/>
+        </w:rPr>
+        <w:t>Reserva</w:t>
+      </w:r>
+      <w:r>
+        <w:t xml:space="preserve"> uma entrada com </w:t>
+      </w:r>
+      <w:r>
+        <w:rPr>
+          <w:i/>
+        </w:rPr>
+        <w:t>ID</w:t>
+      </w:r>
+      <w:r>
+        <w:t xml:space="preserve"> igual</w:t>
+      </w:r>
+      <w:r>
+        <w:t>.</w:t>
+      </w:r>
+    </w:p>
+    <w:p>
+      <w:pPr>
+        <w:ind w:firstLine="360"/>
+        <w:jc w:val="both"/>
+      </w:pPr>
+      <w:r>
+        <w:t>Do mesmo modo, quand</w:t>
+      </w:r>
+      <w:r>
+        <w:t xml:space="preserve">o se </w:t>
+      </w:r>
+      <w:r>
+        <w:t xml:space="preserve">alteram </w:t>
+      </w:r>
+      <w:r>
+        <w:t>dados que são referenciados ou qu</w:t>
+      </w:r>
+      <w:r>
+        <w:t xml:space="preserve">e referenciam uma tabela, </w:t>
+      </w:r>
+      <w:r>
+        <w:t xml:space="preserve">é importante que </w:t>
+      </w:r>
+      <w:r>
+        <w:t>haja consistência referencia</w:t>
+      </w:r>
+      <w:bookmarkStart w:id="0" w:name="_GoBack"/>
+      <w:bookmarkEnd w:id="0"/>
+      <w:r>
+        <w:t>l.</w:t>
+      </w:r>
+    </w:p>
+    <w:p>
+      <w:pPr>
+        <w:ind w:left="360"/>
+        <w:jc w:val="both"/>
+      </w:pPr>
+    </w:p>
+    <w:p>
+      <w:pPr>
+        <w:pStyle w:val="PargrafodaLista"/>
+        <w:numPr>
+          <w:ilvl w:val="0"/>
+          <w:numId w:val="2"/>
+        </w:numPr>
+        <w:jc w:val="both"/>
+        <w:rPr>
+          <w:b/>
+        </w:rPr>
+      </w:pPr>
+      <w:r>
+        <w:rPr>
+          <w:b/>
+        </w:rPr>
+        <w:t>Restrições gerais</w:t>
+      </w:r>
+    </w:p>
+    <w:p>
+      <w:pPr>
+        <w:ind w:firstLine="360"/>
+        <w:jc w:val="both"/>
+      </w:pPr>
+      <w:r>
+        <w:t>Será</w:t>
+      </w:r>
+      <w:r>
+        <w:t xml:space="preserve"> necessário garantir que os campos referentes aos preços (</w:t>
+      </w:r>
+      <w:r>
+        <w:rPr>
+          <w:i/>
+        </w:rPr>
+        <w:t>Preço</w:t>
+      </w:r>
+      <w:r>
+        <w:t xml:space="preserve"> na </w:t>
+      </w:r>
+      <w:r>
+        <w:rPr>
+          <w:i/>
+        </w:rPr>
+        <w:t>Reserva</w:t>
+      </w:r>
+      <w:r>
+        <w:t xml:space="preserve">, </w:t>
+      </w:r>
+      <w:r>
+        <w:rPr>
+          <w:i/>
+        </w:rPr>
+        <w:t>Preço</w:t>
+      </w:r>
+      <w:r>
+        <w:t xml:space="preserve"> no </w:t>
+      </w:r>
+      <w:r>
+        <w:rPr>
+          <w:i/>
+        </w:rPr>
+        <w:t>Bilhete</w:t>
+      </w:r>
+      <w:r>
+        <w:t xml:space="preserve"> e </w:t>
+      </w:r>
+      <w:proofErr w:type="spellStart"/>
+      <w:r>
+        <w:rPr>
+          <w:i/>
+        </w:rPr>
+        <w:t>PreçoBase</w:t>
+      </w:r>
+      <w:proofErr w:type="spellEnd"/>
+      <w:r>
+        <w:t xml:space="preserve"> na </w:t>
+      </w:r>
+      <w:r>
+        <w:rPr>
+          <w:i/>
+        </w:rPr>
+        <w:t>Viagem</w:t>
+      </w:r>
+      <w:r>
+        <w:t>) são superiores a zero. A capacidade de um comboio (</w:t>
+      </w:r>
+      <w:r>
+        <w:rPr>
+          <w:i/>
+        </w:rPr>
+        <w:t>Capacidade</w:t>
+      </w:r>
+      <w:r>
+        <w:t xml:space="preserve"> em </w:t>
+      </w:r>
+      <w:r>
+        <w:rPr>
+          <w:i/>
+        </w:rPr>
+        <w:t>Comboio</w:t>
+      </w:r>
+      <w:r>
+        <w:t>)</w:t>
+      </w:r>
+      <w:r>
+        <w:t xml:space="preserve"> </w:t>
+      </w:r>
+      <w:r>
+        <w:t xml:space="preserve">também tem que ser superior a zero. </w:t>
+      </w:r>
+      <w:r>
+        <w:t>Para</w:t>
+      </w:r>
+      <w:r>
+        <w:t xml:space="preserve"> que</w:t>
+      </w:r>
+      <w:r>
+        <w:t xml:space="preserve"> se verifique isto, ativou-se a opção </w:t>
+      </w:r>
+      <w:r>
+        <w:rPr>
+          <w:i/>
+        </w:rPr>
+        <w:t>UNSIGNED DATA TYPE</w:t>
+      </w:r>
+      <w:r>
+        <w:t xml:space="preserve"> em cada uma destas colunas</w:t>
+      </w:r>
+      <w:r>
+        <w:t>.</w:t>
+      </w:r>
+    </w:p>
+    <w:p>
+      <w:pPr>
+        <w:ind w:firstLine="360"/>
+        <w:jc w:val="both"/>
+      </w:pPr>
+      <w:r>
         <w:lastRenderedPageBreak/>
+        <w:t xml:space="preserve">Na </w:t>
+      </w:r>
+      <w:r>
+        <w:rPr>
+          <w:i/>
+        </w:rPr>
+        <w:t>Viagem</w:t>
+      </w:r>
+      <w:r>
+        <w:t xml:space="preserve">, para uma mesma linha, os </w:t>
+      </w:r>
+      <w:r>
+        <w:t>conteúdos</w:t>
+      </w:r>
+      <w:r>
+        <w:t xml:space="preserve"> de </w:t>
+      </w:r>
+      <w:r>
+        <w:rPr>
+          <w:i/>
+        </w:rPr>
+        <w:t>Origem</w:t>
+      </w:r>
+      <w:r>
+        <w:t xml:space="preserve"> e </w:t>
+      </w:r>
+      <w:r>
+        <w:rPr>
+          <w:i/>
+        </w:rPr>
+        <w:t>Destino</w:t>
+      </w:r>
+      <w:r>
+        <w:t xml:space="preserve"> têm que ser diferentes um do outro e o valor de </w:t>
+      </w:r>
+      <w:r>
+        <w:rPr>
+          <w:i/>
+        </w:rPr>
+        <w:t>Duração</w:t>
+      </w:r>
+      <w:r>
+        <w:t xml:space="preserve"> tem que ser superior a zero.</w:t>
+      </w:r>
+    </w:p>
+    <w:p>
+      <w:pPr>
+        <w:jc w:val="both"/>
+        <w:rPr>
+          <w:b/>
+        </w:rPr>
+      </w:pPr>
+    </w:p>
+    <w:p>
+      <w:pPr>
+        <w:jc w:val="both"/>
+        <w:rPr>
+          <w:b/>
+        </w:rPr>
+      </w:pPr>
+    </w:p>
+    <w:p>
+      <w:pPr>
+        <w:jc w:val="both"/>
+        <w:rPr>
+          <w:b/>
+        </w:rPr>
+      </w:pPr>
+    </w:p>
+    <w:p>
+      <w:pPr>
+        <w:jc w:val="both"/>
+        <w:rPr>
+          <w:b/>
+        </w:rPr>
+      </w:pPr>
+    </w:p>
+    <w:p>
+      <w:pPr>
+        <w:rPr>
+          <w:b/>
+        </w:rPr>
+      </w:pPr>
+      <w:r>
+        <w:rPr>
+          <w:b/>
+        </w:rPr>
         <w:t>5. Rever modelo lógico com o utilizador</w:t>
       </w:r>
     </w:p>
@@ -1328,8 +2078,124 @@
       </w:rPr>
     </w:lvl>
   </w:abstractNum>
+  <w:abstractNum w:abstractNumId="1" w15:restartNumberingAfterBreak="0">
+    <w:nsid w:val="511561D6"/>
+    <w:multiLevelType w:val="hybridMultilevel"/>
+    <w:tmpl w:val="214233EE"/>
+    <w:lvl w:ilvl="0" w:tplc="08160001">
+      <w:start w:val="1"/>
+      <w:numFmt w:val="bullet"/>
+      <w:lvlText w:val=""/>
+      <w:lvlJc w:val="left"/>
+      <w:pPr>
+        <w:ind w:left="720" w:hanging="360"/>
+      </w:pPr>
+      <w:rPr>
+        <w:rFonts w:ascii="Symbol" w:hAnsi="Symbol" w:hint="default"/>
+      </w:rPr>
+    </w:lvl>
+    <w:lvl w:ilvl="1" w:tplc="08160003">
+      <w:start w:val="1"/>
+      <w:numFmt w:val="bullet"/>
+      <w:lvlText w:val="o"/>
+      <w:lvlJc w:val="left"/>
+      <w:pPr>
+        <w:ind w:left="1440" w:hanging="360"/>
+      </w:pPr>
+      <w:rPr>
+        <w:rFonts w:ascii="Courier New" w:hAnsi="Courier New" w:cs="Courier New" w:hint="default"/>
+      </w:rPr>
+    </w:lvl>
+    <w:lvl w:ilvl="2" w:tplc="08160005" w:tentative="1">
+      <w:start w:val="1"/>
+      <w:numFmt w:val="bullet"/>
+      <w:lvlText w:val=""/>
+      <w:lvlJc w:val="left"/>
+      <w:pPr>
+        <w:ind w:left="2160" w:hanging="360"/>
+      </w:pPr>
+      <w:rPr>
+        <w:rFonts w:ascii="Wingdings" w:hAnsi="Wingdings" w:hint="default"/>
+      </w:rPr>
+    </w:lvl>
+    <w:lvl w:ilvl="3" w:tplc="08160001" w:tentative="1">
+      <w:start w:val="1"/>
+      <w:numFmt w:val="bullet"/>
+      <w:lvlText w:val=""/>
+      <w:lvlJc w:val="left"/>
+      <w:pPr>
+        <w:ind w:left="2880" w:hanging="360"/>
+      </w:pPr>
+      <w:rPr>
+        <w:rFonts w:ascii="Symbol" w:hAnsi="Symbol" w:hint="default"/>
+      </w:rPr>
+    </w:lvl>
+    <w:lvl w:ilvl="4" w:tplc="08160003" w:tentative="1">
+      <w:start w:val="1"/>
+      <w:numFmt w:val="bullet"/>
+      <w:lvlText w:val="o"/>
+      <w:lvlJc w:val="left"/>
+      <w:pPr>
+        <w:ind w:left="3600" w:hanging="360"/>
+      </w:pPr>
+      <w:rPr>
+        <w:rFonts w:ascii="Courier New" w:hAnsi="Courier New" w:cs="Courier New" w:hint="default"/>
+      </w:rPr>
+    </w:lvl>
+    <w:lvl w:ilvl="5" w:tplc="08160005" w:tentative="1">
+      <w:start w:val="1"/>
+      <w:numFmt w:val="bullet"/>
+      <w:lvlText w:val=""/>
+      <w:lvlJc w:val="left"/>
+      <w:pPr>
+        <w:ind w:left="4320" w:hanging="360"/>
+      </w:pPr>
+      <w:rPr>
+        <w:rFonts w:ascii="Wingdings" w:hAnsi="Wingdings" w:hint="default"/>
+      </w:rPr>
+    </w:lvl>
+    <w:lvl w:ilvl="6" w:tplc="08160001" w:tentative="1">
+      <w:start w:val="1"/>
+      <w:numFmt w:val="bullet"/>
+      <w:lvlText w:val=""/>
+      <w:lvlJc w:val="left"/>
+      <w:pPr>
+        <w:ind w:left="5040" w:hanging="360"/>
+      </w:pPr>
+      <w:rPr>
+        <w:rFonts w:ascii="Symbol" w:hAnsi="Symbol" w:hint="default"/>
+      </w:rPr>
+    </w:lvl>
+    <w:lvl w:ilvl="7" w:tplc="08160003" w:tentative="1">
+      <w:start w:val="1"/>
+      <w:numFmt w:val="bullet"/>
+      <w:lvlText w:val="o"/>
+      <w:lvlJc w:val="left"/>
+      <w:pPr>
+        <w:ind w:left="5760" w:hanging="360"/>
+      </w:pPr>
+      <w:rPr>
+        <w:rFonts w:ascii="Courier New" w:hAnsi="Courier New" w:cs="Courier New" w:hint="default"/>
+      </w:rPr>
+    </w:lvl>
+    <w:lvl w:ilvl="8" w:tplc="08160005" w:tentative="1">
+      <w:start w:val="1"/>
+      <w:numFmt w:val="bullet"/>
+      <w:lvlText w:val=""/>
+      <w:lvlJc w:val="left"/>
+      <w:pPr>
+        <w:ind w:left="6480" w:hanging="360"/>
+      </w:pPr>
+      <w:rPr>
+        <w:rFonts w:ascii="Wingdings" w:hAnsi="Wingdings" w:hint="default"/>
+      </w:rPr>
+    </w:lvl>
+  </w:abstractNum>
   <w:num w:numId="1">
     <w:abstractNumId w:val="0"/>
+  </w:num>
+  <w:num w:numId="2">
+    <w:abstractNumId w:val="1"/>
   </w:num>
 </w:numbering>
 </file>

</xml_diff>

<commit_message>
Mais cenas (que não foram adicionadas à pouco)
</commit_message>
<xml_diff>
--- a/TP1/TP1-Validação Modelo LÓGICO.docx
+++ b/TP1/TP1-Validação Modelo LÓGICO.docx
@@ -114,7 +114,16 @@
               <w:t xml:space="preserve">Cliente </w:t>
             </w:r>
             <w:r>
-              <w:t>(ID, Email, Nome)</w:t>
+              <w:t>(</w:t>
+            </w:r>
+            <w:r>
+              <w:rPr>
+                <w:i/>
+              </w:rPr>
+              <w:t>ID</w:t>
+            </w:r>
+            <w:r>
+              <w:t>, Email, Nome)</w:t>
             </w:r>
           </w:p>
           <w:p>
@@ -125,6 +134,9 @@
               <w:t xml:space="preserve">Chave Primária </w:t>
             </w:r>
             <w:r>
+              <w:rPr>
+                <w:i/>
+              </w:rPr>
               <w:t>ID</w:t>
             </w:r>
           </w:p>
@@ -143,7 +155,25 @@
               <w:t xml:space="preserve">Reserva </w:t>
             </w:r>
             <w:r>
-              <w:t>(ID, Preço, Cliente</w:t>
+              <w:t>(</w:t>
+            </w:r>
+            <w:r>
+              <w:rPr>
+                <w:i/>
+              </w:rPr>
+              <w:t>ID</w:t>
+            </w:r>
+            <w:r>
+              <w:t xml:space="preserve">, </w:t>
+            </w:r>
+            <w:r>
+              <w:rPr>
+                <w:i/>
+              </w:rPr>
+              <w:t>Preço</w:t>
+            </w:r>
+            <w:r>
+              <w:t>, Cliente</w:t>
             </w:r>
             <w:r>
               <w:t>, Data</w:t>
@@ -160,7 +190,13 @@
               <w:t>Chave Primária</w:t>
             </w:r>
             <w:r>
-              <w:t xml:space="preserve"> ID</w:t>
+              <w:t xml:space="preserve"> </w:t>
+            </w:r>
+            <w:r>
+              <w:rPr>
+                <w:i/>
+              </w:rPr>
+              <w:t>ID</w:t>
             </w:r>
           </w:p>
           <w:p>
@@ -192,7 +228,16 @@
               <w:t>ncia</w:t>
             </w:r>
             <w:r>
-              <w:t xml:space="preserve"> Cliente(ID)</w:t>
+              <w:t xml:space="preserve"> Cliente(</w:t>
+            </w:r>
+            <w:r>
+              <w:rPr>
+                <w:i/>
+              </w:rPr>
+              <w:t>ID</w:t>
+            </w:r>
+            <w:r>
+              <w:t>)</w:t>
             </w:r>
           </w:p>
           <w:p>
@@ -203,14 +248,26 @@
               <w:t>Derivado</w:t>
             </w:r>
             <w:r>
-              <w:t xml:space="preserve"> Preço</w:t>
+              <w:t xml:space="preserve"> </w:t>
+            </w:r>
+            <w:r>
+              <w:rPr>
+                <w:i/>
+              </w:rPr>
+              <w:t>Preço</w:t>
             </w:r>
             <w:r>
               <w:t xml:space="preserve"> (</w:t>
             </w:r>
             <w:proofErr w:type="spellStart"/>
             <w:r>
-              <w:t>Bilhete.Preço</w:t>
+              <w:t>Bilhete.</w:t>
+            </w:r>
+            <w:r>
+              <w:rPr>
+                <w:i/>
+              </w:rPr>
+              <w:t>Preço</w:t>
             </w:r>
             <w:proofErr w:type="spellEnd"/>
             <w:r>
@@ -249,13 +306,43 @@
               <w:t>(</w:t>
             </w:r>
             <w:r>
-              <w:t>ID,</w:t>
+              <w:rPr>
+                <w:i/>
+              </w:rPr>
+              <w:t>ID</w:t>
+            </w:r>
+            <w:r>
+              <w:t>,</w:t>
             </w:r>
             <w:r>
               <w:t xml:space="preserve"> </w:t>
             </w:r>
             <w:r>
-              <w:t>Lugar, Viagem, Classe, Preço, Reserva)</w:t>
+              <w:rPr>
+                <w:i/>
+              </w:rPr>
+              <w:t>Lugar</w:t>
+            </w:r>
+            <w:r>
+              <w:t xml:space="preserve">, Viagem, </w:t>
+            </w:r>
+            <w:r>
+              <w:rPr>
+                <w:i/>
+              </w:rPr>
+              <w:t>Classe</w:t>
+            </w:r>
+            <w:r>
+              <w:t xml:space="preserve">, </w:t>
+            </w:r>
+            <w:r>
+              <w:rPr>
+                <w:i/>
+              </w:rPr>
+              <w:t>Preço</w:t>
+            </w:r>
+            <w:r>
+              <w:t>, Reserva)</w:t>
             </w:r>
           </w:p>
           <w:p>
@@ -266,6 +353,9 @@
               <w:t xml:space="preserve">Chave Primária </w:t>
             </w:r>
             <w:r>
+              <w:rPr>
+                <w:i/>
+              </w:rPr>
               <w:t>ID</w:t>
             </w:r>
           </w:p>
@@ -286,7 +376,16 @@
               <w:t xml:space="preserve">referencia </w:t>
             </w:r>
             <w:r>
-              <w:t>Viagem(ID)</w:t>
+              <w:t>Viagem(</w:t>
+            </w:r>
+            <w:r>
+              <w:rPr>
+                <w:i/>
+              </w:rPr>
+              <w:t>ID</w:t>
+            </w:r>
+            <w:r>
+              <w:t>)</w:t>
             </w:r>
           </w:p>
           <w:p>
@@ -315,7 +414,16 @@
               <w:t xml:space="preserve"> </w:t>
             </w:r>
             <w:r>
-              <w:t>Reserva(ID)</w:t>
+              <w:t>Reserva(</w:t>
+            </w:r>
+            <w:r>
+              <w:rPr>
+                <w:i/>
+              </w:rPr>
+              <w:t>ID</w:t>
+            </w:r>
+            <w:r>
+              <w:t>)</w:t>
             </w:r>
           </w:p>
         </w:tc>
@@ -333,7 +441,16 @@
               <w:t xml:space="preserve">Viagem </w:t>
             </w:r>
             <w:r>
-              <w:t xml:space="preserve">(ID, </w:t>
+              <w:t>(</w:t>
+            </w:r>
+            <w:r>
+              <w:rPr>
+                <w:i/>
+              </w:rPr>
+              <w:t>ID</w:t>
+            </w:r>
+            <w:r>
+              <w:t xml:space="preserve">, </w:t>
             </w:r>
             <w:proofErr w:type="spellStart"/>
             <w:r>
@@ -345,11 +462,23 @@
             </w:r>
             <w:proofErr w:type="spellStart"/>
             <w:r>
+              <w:rPr>
+                <w:i/>
+              </w:rPr>
               <w:t>PreçoBase</w:t>
             </w:r>
             <w:proofErr w:type="spellEnd"/>
             <w:r>
-              <w:t>, Comboio, Origem, Destino)</w:t>
+              <w:t xml:space="preserve">, </w:t>
+            </w:r>
+            <w:r>
+              <w:rPr>
+                <w:i/>
+              </w:rPr>
+              <w:t>Comboio</w:t>
+            </w:r>
+            <w:r>
+              <w:t>, Origem, Destino)</w:t>
             </w:r>
           </w:p>
           <w:p>
@@ -360,6 +489,9 @@
               <w:t xml:space="preserve">Chave Primária </w:t>
             </w:r>
             <w:r>
+              <w:rPr>
+                <w:i/>
+              </w:rPr>
               <w:t>ID</w:t>
             </w:r>
           </w:p>
@@ -377,7 +509,13 @@
               <w:t xml:space="preserve"> </w:t>
             </w:r>
             <w:r>
-              <w:t xml:space="preserve">Comboio </w:t>
+              <w:rPr>
+                <w:i/>
+              </w:rPr>
+              <w:t>Comboio</w:t>
+            </w:r>
+            <w:r>
+              <w:t xml:space="preserve"> </w:t>
             </w:r>
             <w:r>
               <w:rPr>
@@ -386,7 +524,22 @@
               <w:t xml:space="preserve">referencia </w:t>
             </w:r>
             <w:r>
-              <w:t>Comboio(ID)</w:t>
+              <w:rPr>
+                <w:i/>
+              </w:rPr>
+              <w:t>Comboio</w:t>
+            </w:r>
+            <w:r>
+              <w:t>(</w:t>
+            </w:r>
+            <w:r>
+              <w:rPr>
+                <w:i/>
+              </w:rPr>
+              <w:t>ID</w:t>
+            </w:r>
+            <w:r>
+              <w:t>)</w:t>
             </w:r>
           </w:p>
           <w:p>
@@ -412,7 +565,25 @@
               <w:t>referencia</w:t>
             </w:r>
             <w:r>
-              <w:t xml:space="preserve"> Estação(ID)</w:t>
+              <w:t xml:space="preserve"> </w:t>
+            </w:r>
+            <w:r>
+              <w:rPr>
+                <w:i/>
+              </w:rPr>
+              <w:t>Estação</w:t>
+            </w:r>
+            <w:r>
+              <w:t>(</w:t>
+            </w:r>
+            <w:r>
+              <w:rPr>
+                <w:i/>
+              </w:rPr>
+              <w:t>ID</w:t>
+            </w:r>
+            <w:r>
+              <w:t>)</w:t>
             </w:r>
           </w:p>
           <w:p>
@@ -438,7 +609,25 @@
               <w:t>referencia</w:t>
             </w:r>
             <w:r>
-              <w:t xml:space="preserve"> Estação(ID)</w:t>
+              <w:t xml:space="preserve"> </w:t>
+            </w:r>
+            <w:r>
+              <w:rPr>
+                <w:i/>
+              </w:rPr>
+              <w:t>Estação</w:t>
+            </w:r>
+            <w:r>
+              <w:t>(</w:t>
+            </w:r>
+            <w:r>
+              <w:rPr>
+                <w:i/>
+              </w:rPr>
+              <w:t>ID</w:t>
+            </w:r>
+            <w:r>
+              <w:t>)</w:t>
             </w:r>
           </w:p>
         </w:tc>
@@ -452,11 +641,27 @@
             <w:r>
               <w:rPr>
                 <w:b/>
-              </w:rPr>
-              <w:t xml:space="preserve">Comboio </w:t>
-            </w:r>
-            <w:r>
-              <w:t xml:space="preserve">(ID, </w:t>
+                <w:i/>
+              </w:rPr>
+              <w:t>Comboio</w:t>
+            </w:r>
+            <w:r>
+              <w:rPr>
+                <w:b/>
+              </w:rPr>
+              <w:t xml:space="preserve"> </w:t>
+            </w:r>
+            <w:r>
+              <w:t>(</w:t>
+            </w:r>
+            <w:r>
+              <w:rPr>
+                <w:i/>
+              </w:rPr>
+              <w:t>ID</w:t>
+            </w:r>
+            <w:r>
+              <w:t xml:space="preserve">, </w:t>
             </w:r>
             <w:r>
               <w:t>Capacidade</w:t>
@@ -465,7 +670,13 @@
               <w:t xml:space="preserve">, </w:t>
             </w:r>
             <w:r>
-              <w:t>Lugar)</w:t>
+              <w:rPr>
+                <w:i/>
+              </w:rPr>
+              <w:t>Lugar</w:t>
+            </w:r>
+            <w:r>
+              <w:t>)</w:t>
             </w:r>
           </w:p>
           <w:p>
@@ -476,6 +687,9 @@
               <w:t xml:space="preserve">Chave Primária </w:t>
             </w:r>
             <w:r>
+              <w:rPr>
+                <w:i/>
+              </w:rPr>
               <w:t>ID</w:t>
             </w:r>
           </w:p>
@@ -490,11 +704,45 @@
             <w:r>
               <w:rPr>
                 <w:b/>
-              </w:rPr>
-              <w:t xml:space="preserve">Estação </w:t>
-            </w:r>
-            <w:r>
-              <w:t>(ID, Localidade, País)</w:t>
+                <w:i/>
+              </w:rPr>
+              <w:t>Estação</w:t>
+            </w:r>
+            <w:r>
+              <w:rPr>
+                <w:b/>
+              </w:rPr>
+              <w:t xml:space="preserve"> </w:t>
+            </w:r>
+            <w:r>
+              <w:t>(</w:t>
+            </w:r>
+            <w:r>
+              <w:rPr>
+                <w:i/>
+              </w:rPr>
+              <w:t>ID</w:t>
+            </w:r>
+            <w:r>
+              <w:t xml:space="preserve">, </w:t>
+            </w:r>
+            <w:r>
+              <w:rPr>
+                <w:i/>
+              </w:rPr>
+              <w:t>Localidade</w:t>
+            </w:r>
+            <w:r>
+              <w:t xml:space="preserve">, </w:t>
+            </w:r>
+            <w:r>
+              <w:rPr>
+                <w:i/>
+              </w:rPr>
+              <w:t>País</w:t>
+            </w:r>
+            <w:r>
+              <w:t>)</w:t>
             </w:r>
           </w:p>
           <w:p>
@@ -505,6 +753,9 @@
               <w:t xml:space="preserve">Chave Primária </w:t>
             </w:r>
             <w:r>
+              <w:rPr>
+                <w:i/>
+              </w:rPr>
               <w:t>ID</w:t>
             </w:r>
           </w:p>
@@ -519,8 +770,15 @@
             <w:r>
               <w:rPr>
                 <w:b/>
-              </w:rPr>
-              <w:t xml:space="preserve">Lugar </w:t>
+                <w:i/>
+              </w:rPr>
+              <w:t>Lugar</w:t>
+            </w:r>
+            <w:r>
+              <w:rPr>
+                <w:b/>
+              </w:rPr>
+              <w:t xml:space="preserve"> </w:t>
             </w:r>
             <w:r>
               <w:t>(</w:t>
@@ -531,7 +789,16 @@
             </w:r>
             <w:proofErr w:type="spellEnd"/>
             <w:r>
-              <w:t>, Comboio)</w:t>
+              <w:t xml:space="preserve">, </w:t>
+            </w:r>
+            <w:r>
+              <w:rPr>
+                <w:i/>
+              </w:rPr>
+              <w:t>Comboio</w:t>
+            </w:r>
+            <w:r>
+              <w:t>)</w:t>
             </w:r>
           </w:p>
           <w:p>
@@ -555,7 +822,13 @@
               <w:t xml:space="preserve">Chave Estrangeira </w:t>
             </w:r>
             <w:r>
-              <w:t xml:space="preserve">Comboio </w:t>
+              <w:rPr>
+                <w:i/>
+              </w:rPr>
+              <w:t>Comboio</w:t>
+            </w:r>
+            <w:r>
+              <w:t xml:space="preserve"> </w:t>
             </w:r>
             <w:r>
               <w:rPr>
@@ -564,7 +837,25 @@
               <w:t>referencia</w:t>
             </w:r>
             <w:r>
-              <w:t xml:space="preserve"> Comboio(ID)</w:t>
+              <w:t xml:space="preserve"> </w:t>
+            </w:r>
+            <w:r>
+              <w:rPr>
+                <w:i/>
+              </w:rPr>
+              <w:t>Comboio</w:t>
+            </w:r>
+            <w:r>
+              <w:t>(</w:t>
+            </w:r>
+            <w:r>
+              <w:rPr>
+                <w:i/>
+              </w:rPr>
+              <w:t>ID</w:t>
+            </w:r>
+            <w:r>
+              <w:t>)</w:t>
             </w:r>
           </w:p>
         </w:tc>
@@ -717,6 +1008,7 @@
           <w:szCs w:val="20"/>
         </w:rPr>
       </w:pPr>
+      <w:bookmarkStart w:id="0" w:name="_GoBack"/>
       <w:r>
         <w:rPr>
           <w:b/>
@@ -755,7 +1047,52 @@
           <w:sz w:val="20"/>
           <w:szCs w:val="20"/>
         </w:rPr>
-        <w:t>Insere-se (caso não existam) um Email e um Nome na tabela Cliente. Como o ID (PK) do Cliente está na tabela Reserva como Cliente (FK), consegue-se associar a reserva a um cliente.</w:t>
+        <w:t xml:space="preserve">Insere-se (caso não existam) um Email e um Nome na tabela Cliente. Como o </w:t>
+      </w:r>
+      <w:r>
+        <w:rPr>
+          <w:i/>
+          <w:sz w:val="20"/>
+          <w:szCs w:val="20"/>
+        </w:rPr>
+        <w:t>ID</w:t>
+      </w:r>
+      <w:r>
+        <w:rPr>
+          <w:sz w:val="20"/>
+          <w:szCs w:val="20"/>
+        </w:rPr>
+        <w:t xml:space="preserve"> (</w:t>
+      </w:r>
+      <w:r>
+        <w:rPr>
+          <w:i/>
+          <w:sz w:val="20"/>
+          <w:szCs w:val="20"/>
+        </w:rPr>
+        <w:t>PK</w:t>
+      </w:r>
+      <w:r>
+        <w:rPr>
+          <w:sz w:val="20"/>
+          <w:szCs w:val="20"/>
+        </w:rPr>
+        <w:t>) do Cliente está na tabela Reserva como Cliente (</w:t>
+      </w:r>
+      <w:r>
+        <w:rPr>
+          <w:i/>
+          <w:sz w:val="20"/>
+          <w:szCs w:val="20"/>
+        </w:rPr>
+        <w:t>FK</w:t>
+      </w:r>
+      <w:r>
+        <w:rPr>
+          <w:sz w:val="20"/>
+          <w:szCs w:val="20"/>
+        </w:rPr>
+        <w:t>), consegue-se associar a reserva a um cliente.</w:t>
       </w:r>
     </w:p>
     <w:p>
@@ -805,7 +1142,97 @@
           <w:sz w:val="20"/>
           <w:szCs w:val="20"/>
         </w:rPr>
-        <w:t>As tabelas Reserva e Bilhete estão associadas entre si através de, respetivamente, ID (PK) e Reserva (FK). Sempre que é adicionada uma entrada à tabela Reserva, é guardada a data do dia em Data. Como Reserva e Bilhete estão relacionados, Preço na tabela Reserva será igual à soma do valor Preço das entradas na tabela Bilhete com Reserva igual ao ID na tabela Reserva.</w:t>
+        <w:t xml:space="preserve">As tabelas Reserva e Bilhete estão associadas entre si através de, respetivamente, </w:t>
+      </w:r>
+      <w:r>
+        <w:rPr>
+          <w:i/>
+          <w:sz w:val="20"/>
+          <w:szCs w:val="20"/>
+        </w:rPr>
+        <w:t>ID</w:t>
+      </w:r>
+      <w:r>
+        <w:rPr>
+          <w:sz w:val="20"/>
+          <w:szCs w:val="20"/>
+        </w:rPr>
+        <w:t xml:space="preserve"> (</w:t>
+      </w:r>
+      <w:r>
+        <w:rPr>
+          <w:i/>
+          <w:sz w:val="20"/>
+          <w:szCs w:val="20"/>
+        </w:rPr>
+        <w:t>PK</w:t>
+      </w:r>
+      <w:r>
+        <w:rPr>
+          <w:sz w:val="20"/>
+          <w:szCs w:val="20"/>
+        </w:rPr>
+        <w:t>) e Reserva (</w:t>
+      </w:r>
+      <w:r>
+        <w:rPr>
+          <w:i/>
+          <w:sz w:val="20"/>
+          <w:szCs w:val="20"/>
+        </w:rPr>
+        <w:t>FK</w:t>
+      </w:r>
+      <w:r>
+        <w:rPr>
+          <w:sz w:val="20"/>
+          <w:szCs w:val="20"/>
+        </w:rPr>
+        <w:t xml:space="preserve">). Sempre que é adicionada uma entrada à tabela Reserva, é guardada a data do dia em Data. Como Reserva e Bilhete estão relacionados, </w:t>
+      </w:r>
+      <w:r>
+        <w:rPr>
+          <w:i/>
+          <w:sz w:val="20"/>
+          <w:szCs w:val="20"/>
+        </w:rPr>
+        <w:t>Preço</w:t>
+      </w:r>
+      <w:r>
+        <w:rPr>
+          <w:sz w:val="20"/>
+          <w:szCs w:val="20"/>
+        </w:rPr>
+        <w:t xml:space="preserve"> na tabela Reserva será igual à soma do valor </w:t>
+      </w:r>
+      <w:r>
+        <w:rPr>
+          <w:i/>
+          <w:sz w:val="20"/>
+          <w:szCs w:val="20"/>
+        </w:rPr>
+        <w:t>Preço</w:t>
+      </w:r>
+      <w:r>
+        <w:rPr>
+          <w:sz w:val="20"/>
+          <w:szCs w:val="20"/>
+        </w:rPr>
+        <w:t xml:space="preserve"> das entradas na tabela Bilhete com Reserva igual ao </w:t>
+      </w:r>
+      <w:r>
+        <w:rPr>
+          <w:i/>
+          <w:sz w:val="20"/>
+          <w:szCs w:val="20"/>
+        </w:rPr>
+        <w:t>ID</w:t>
+      </w:r>
+      <w:r>
+        <w:rPr>
+          <w:sz w:val="20"/>
+          <w:szCs w:val="20"/>
+        </w:rPr>
+        <w:t xml:space="preserve"> na tabela Reserva.</w:t>
       </w:r>
     </w:p>
     <w:p>
@@ -862,7 +1289,22 @@
           <w:sz w:val="20"/>
           <w:szCs w:val="20"/>
         </w:rPr>
-        <w:t>Bilhete tem ID (</w:t>
+        <w:t xml:space="preserve">Bilhete tem </w:t>
+      </w:r>
+      <w:r>
+        <w:rPr>
+          <w:i/>
+          <w:sz w:val="20"/>
+          <w:szCs w:val="20"/>
+        </w:rPr>
+        <w:t>ID</w:t>
+      </w:r>
+      <w:r>
+        <w:rPr>
+          <w:sz w:val="20"/>
+          <w:szCs w:val="20"/>
+        </w:rPr>
+        <w:t xml:space="preserve"> (</w:t>
       </w:r>
       <w:r>
         <w:rPr>
@@ -936,7 +1378,22 @@
           <w:sz w:val="20"/>
           <w:szCs w:val="20"/>
         </w:rPr>
-        <w:t xml:space="preserve"> através de ID (</w:t>
+        <w:t xml:space="preserve"> através de </w:t>
+      </w:r>
+      <w:r>
+        <w:rPr>
+          <w:i/>
+          <w:sz w:val="20"/>
+          <w:szCs w:val="20"/>
+        </w:rPr>
+        <w:t>ID</w:t>
+      </w:r>
+      <w:r>
+        <w:rPr>
+          <w:sz w:val="20"/>
+          <w:szCs w:val="20"/>
+        </w:rPr>
+        <w:t xml:space="preserve"> (</w:t>
       </w:r>
       <w:r>
         <w:rPr>
@@ -974,7 +1431,6 @@
         </w:rPr>
         <w:t xml:space="preserve">uma </w:t>
       </w:r>
-      <w:bookmarkStart w:id="0" w:name="_GoBack"/>
       <w:r>
         <w:rPr>
           <w:i/>
@@ -983,7 +1439,6 @@
         </w:rPr>
         <w:t>Reserva</w:t>
       </w:r>
-      <w:bookmarkEnd w:id="0"/>
       <w:r>
         <w:rPr>
           <w:sz w:val="20"/>
@@ -1071,7 +1526,22 @@
           <w:sz w:val="20"/>
           <w:szCs w:val="20"/>
         </w:rPr>
-        <w:t xml:space="preserve"> estão relacionados, Preço na tabela </w:t>
+        <w:t xml:space="preserve"> estão relacionados, </w:t>
+      </w:r>
+      <w:r>
+        <w:rPr>
+          <w:i/>
+          <w:sz w:val="20"/>
+          <w:szCs w:val="20"/>
+        </w:rPr>
+        <w:t>Preço</w:t>
+      </w:r>
+      <w:r>
+        <w:rPr>
+          <w:sz w:val="20"/>
+          <w:szCs w:val="20"/>
+        </w:rPr>
+        <w:t xml:space="preserve"> na tabela </w:t>
       </w:r>
       <w:r>
         <w:rPr>
@@ -1366,14 +1836,112 @@
           <w:sz w:val="20"/>
           <w:szCs w:val="20"/>
         </w:rPr>
-        <w:t>através de Origem (FK) e Destino (FK), com o ID (PK) da tabela Estação</w:t>
-      </w:r>
-      <w:r>
-        <w:rPr>
-          <w:sz w:val="20"/>
-          <w:szCs w:val="20"/>
-        </w:rPr>
-        <w:t xml:space="preserve"> que é identificada pela sua localidade (Localidade) e pelo seu país de origem (País).</w:t>
+        <w:t>através de Origem (</w:t>
+      </w:r>
+      <w:r>
+        <w:rPr>
+          <w:i/>
+          <w:sz w:val="20"/>
+          <w:szCs w:val="20"/>
+        </w:rPr>
+        <w:t>FK</w:t>
+      </w:r>
+      <w:r>
+        <w:rPr>
+          <w:sz w:val="20"/>
+          <w:szCs w:val="20"/>
+        </w:rPr>
+        <w:t>) e Destino (</w:t>
+      </w:r>
+      <w:r>
+        <w:rPr>
+          <w:i/>
+          <w:sz w:val="20"/>
+          <w:szCs w:val="20"/>
+        </w:rPr>
+        <w:t>FK</w:t>
+      </w:r>
+      <w:r>
+        <w:rPr>
+          <w:sz w:val="20"/>
+          <w:szCs w:val="20"/>
+        </w:rPr>
+        <w:t xml:space="preserve">), com o </w:t>
+      </w:r>
+      <w:r>
+        <w:rPr>
+          <w:i/>
+          <w:sz w:val="20"/>
+          <w:szCs w:val="20"/>
+        </w:rPr>
+        <w:t>ID</w:t>
+      </w:r>
+      <w:r>
+        <w:rPr>
+          <w:sz w:val="20"/>
+          <w:szCs w:val="20"/>
+        </w:rPr>
+        <w:t xml:space="preserve"> (</w:t>
+      </w:r>
+      <w:r>
+        <w:rPr>
+          <w:i/>
+          <w:sz w:val="20"/>
+          <w:szCs w:val="20"/>
+        </w:rPr>
+        <w:t>PK</w:t>
+      </w:r>
+      <w:r>
+        <w:rPr>
+          <w:sz w:val="20"/>
+          <w:szCs w:val="20"/>
+        </w:rPr>
+        <w:t xml:space="preserve">) da tabela </w:t>
+      </w:r>
+      <w:r>
+        <w:rPr>
+          <w:i/>
+          <w:sz w:val="20"/>
+          <w:szCs w:val="20"/>
+        </w:rPr>
+        <w:t>Estação</w:t>
+      </w:r>
+      <w:r>
+        <w:rPr>
+          <w:sz w:val="20"/>
+          <w:szCs w:val="20"/>
+        </w:rPr>
+        <w:t xml:space="preserve"> que é identificada pela sua localidade (</w:t>
+      </w:r>
+      <w:r>
+        <w:rPr>
+          <w:i/>
+          <w:sz w:val="20"/>
+          <w:szCs w:val="20"/>
+        </w:rPr>
+        <w:t>Localidade</w:t>
+      </w:r>
+      <w:r>
+        <w:rPr>
+          <w:sz w:val="20"/>
+          <w:szCs w:val="20"/>
+        </w:rPr>
+        <w:t>) e pelo seu país de origem (</w:t>
+      </w:r>
+      <w:r>
+        <w:rPr>
+          <w:i/>
+          <w:sz w:val="20"/>
+          <w:szCs w:val="20"/>
+        </w:rPr>
+        <w:t>País</w:t>
+      </w:r>
+      <w:r>
+        <w:rPr>
+          <w:sz w:val="20"/>
+          <w:szCs w:val="20"/>
+        </w:rPr>
+        <w:t>).</w:t>
       </w:r>
     </w:p>
     <w:p>
@@ -1411,10 +1979,41 @@
           <w:sz w:val="20"/>
           <w:szCs w:val="20"/>
         </w:rPr>
-        <w:t xml:space="preserve">o ID (PK) de </w:t>
-      </w:r>
-      <w:r>
-        <w:rPr>
+        <w:t xml:space="preserve">o </w:t>
+      </w:r>
+      <w:r>
+        <w:rPr>
+          <w:i/>
+          <w:sz w:val="20"/>
+          <w:szCs w:val="20"/>
+        </w:rPr>
+        <w:t>ID</w:t>
+      </w:r>
+      <w:r>
+        <w:rPr>
+          <w:sz w:val="20"/>
+          <w:szCs w:val="20"/>
+        </w:rPr>
+        <w:t xml:space="preserve"> (</w:t>
+      </w:r>
+      <w:r>
+        <w:rPr>
+          <w:i/>
+          <w:sz w:val="20"/>
+          <w:szCs w:val="20"/>
+        </w:rPr>
+        <w:t>PK</w:t>
+      </w:r>
+      <w:r>
+        <w:rPr>
+          <w:sz w:val="20"/>
+          <w:szCs w:val="20"/>
+        </w:rPr>
+        <w:t xml:space="preserve">) de </w:t>
+      </w:r>
+      <w:r>
+        <w:rPr>
+          <w:i/>
           <w:sz w:val="20"/>
           <w:szCs w:val="20"/>
         </w:rPr>
@@ -1432,14 +2031,104 @@
           <w:sz w:val="20"/>
           <w:szCs w:val="20"/>
         </w:rPr>
-        <w:t xml:space="preserve"> Comboio </w:t>
-      </w:r>
-      <w:r>
-        <w:rPr>
-          <w:sz w:val="20"/>
-          <w:szCs w:val="20"/>
-        </w:rPr>
-        <w:t>tem lugares que se relacionam através do seu ID (PK) e Comboio (FK) da tabela Lugar.</w:t>
+        <w:t xml:space="preserve"> </w:t>
+      </w:r>
+      <w:r>
+        <w:rPr>
+          <w:i/>
+          <w:sz w:val="20"/>
+          <w:szCs w:val="20"/>
+        </w:rPr>
+        <w:t>Comboio</w:t>
+      </w:r>
+      <w:r>
+        <w:rPr>
+          <w:sz w:val="20"/>
+          <w:szCs w:val="20"/>
+        </w:rPr>
+        <w:t xml:space="preserve"> </w:t>
+      </w:r>
+      <w:r>
+        <w:rPr>
+          <w:sz w:val="20"/>
+          <w:szCs w:val="20"/>
+        </w:rPr>
+        <w:t xml:space="preserve">tem lugares que se relacionam através do seu </w:t>
+      </w:r>
+      <w:r>
+        <w:rPr>
+          <w:i/>
+          <w:sz w:val="20"/>
+          <w:szCs w:val="20"/>
+        </w:rPr>
+        <w:t>ID</w:t>
+      </w:r>
+      <w:r>
+        <w:rPr>
+          <w:sz w:val="20"/>
+          <w:szCs w:val="20"/>
+        </w:rPr>
+        <w:t xml:space="preserve"> (</w:t>
+      </w:r>
+      <w:r>
+        <w:rPr>
+          <w:i/>
+          <w:sz w:val="20"/>
+          <w:szCs w:val="20"/>
+        </w:rPr>
+        <w:t>PK</w:t>
+      </w:r>
+      <w:r>
+        <w:rPr>
+          <w:sz w:val="20"/>
+          <w:szCs w:val="20"/>
+        </w:rPr>
+        <w:t xml:space="preserve">) e </w:t>
+      </w:r>
+      <w:r>
+        <w:rPr>
+          <w:i/>
+          <w:sz w:val="20"/>
+          <w:szCs w:val="20"/>
+        </w:rPr>
+        <w:t>Comboio</w:t>
+      </w:r>
+      <w:r>
+        <w:rPr>
+          <w:sz w:val="20"/>
+          <w:szCs w:val="20"/>
+        </w:rPr>
+        <w:t xml:space="preserve"> (</w:t>
+      </w:r>
+      <w:r>
+        <w:rPr>
+          <w:i/>
+          <w:sz w:val="20"/>
+          <w:szCs w:val="20"/>
+        </w:rPr>
+        <w:t>FK</w:t>
+      </w:r>
+      <w:r>
+        <w:rPr>
+          <w:sz w:val="20"/>
+          <w:szCs w:val="20"/>
+        </w:rPr>
+        <w:t xml:space="preserve">) da tabela </w:t>
+      </w:r>
+      <w:r>
+        <w:rPr>
+          <w:i/>
+          <w:sz w:val="20"/>
+          <w:szCs w:val="20"/>
+        </w:rPr>
+        <w:t>Lugar</w:t>
+      </w:r>
+      <w:r>
+        <w:rPr>
+          <w:sz w:val="20"/>
+          <w:szCs w:val="20"/>
+        </w:rPr>
+        <w:t>.</w:t>
       </w:r>
       <w:r>
         <w:rPr>
@@ -1449,6 +2138,7 @@
         <w:t xml:space="preserve"> Esta última tabela corresponde ao número de cada um dos lugares para um comboio.</w:t>
       </w:r>
     </w:p>
+    <w:bookmarkEnd w:id="0"/>
     <w:p>
       <w:pPr>
         <w:ind w:firstLine="708"/>

</xml_diff>